<commit_message>
updated for task 3
</commit_message>
<xml_diff>
--- a/Project Report - programming.docx
+++ b/Project Report - programming.docx
@@ -45,21 +45,12 @@
           <w:lang w:val="en-US"/>
         </w:rPr>
       </w:pPr>
-      <w:proofErr w:type="spellStart"/>
       <w:r>
         <w:rPr>
           <w:rStyle w:val="Strong"/>
           <w:lang w:val="en-US"/>
         </w:rPr>
-        <w:t>Dornetshumer</w:t>
-      </w:r>
-      <w:proofErr w:type="spellEnd"/>
-      <w:r>
-        <w:rPr>
-          <w:rStyle w:val="Strong"/>
-          <w:lang w:val="en-US"/>
-        </w:rPr>
-        <w:t xml:space="preserve"> Simon</w:t>
+        <w:t>Dornetshumer Simon</w:t>
       </w:r>
     </w:p>
     <w:p>
@@ -1260,18 +1251,11 @@
         <w:br w:type="page"/>
       </w:r>
       <w:bookmarkStart w:id="1" w:name="_Toc171942549"/>
-      <w:proofErr w:type="spellStart"/>
       <w:r>
         <w:lastRenderedPageBreak/>
-        <w:t>Read_</w:t>
-      </w:r>
-      <w:proofErr w:type="gramStart"/>
-      <w:r>
-        <w:t>instance.jl</w:t>
+        <w:t>Read_instance.jl</w:t>
       </w:r>
       <w:bookmarkEnd w:id="1"/>
-      <w:proofErr w:type="spellEnd"/>
-      <w:proofErr w:type="gramEnd"/>
     </w:p>
     <w:p>
       <w:r>
@@ -1288,32 +1272,14 @@
         <w:pStyle w:val="Heading2"/>
       </w:pPr>
       <w:bookmarkStart w:id="2" w:name="_Toc171942550"/>
-      <w:proofErr w:type="spellStart"/>
       <w:r>
         <w:t>Read_instance</w:t>
       </w:r>
       <w:bookmarkEnd w:id="2"/>
-      <w:proofErr w:type="spellEnd"/>
     </w:p>
     <w:p>
       <w:r>
-        <w:t xml:space="preserve">This function uses the </w:t>
-      </w:r>
-      <w:proofErr w:type="spellStart"/>
-      <w:r>
-        <w:t>DelimitedFiles</w:t>
-      </w:r>
-      <w:proofErr w:type="spellEnd"/>
-      <w:r>
-        <w:t xml:space="preserve"> package </w:t>
-      </w:r>
-      <w:proofErr w:type="gramStart"/>
-      <w:r>
-        <w:t>in order to</w:t>
-      </w:r>
-      <w:proofErr w:type="gramEnd"/>
-      <w:r>
-        <w:t xml:space="preserve"> read in all lines of each instance. The first 3 lines of each instance represent n, the number of total nodes, m, the number of delivery points and Q, the actual delivery points. From line four to the end of the file every line represents an arc with the costs or length of this connection. This function returns n, m, Q as well as the arcs and costs of this instance.</w:t>
+        <w:t>This function uses the DelimitedFiles package in order to read in all lines of each instance. The first 3 lines of each instance represent n, the number of total nodes, m, the number of delivery points and Q, the actual delivery points. From line four to the end of the file every line represents an arc with the costs or length of this connection. This function returns n, m, Q as well as the arcs and costs of this instance.</w:t>
       </w:r>
     </w:p>
     <w:p>
@@ -1321,12 +1287,10 @@
         <w:pStyle w:val="Heading2"/>
       </w:pPr>
       <w:bookmarkStart w:id="3" w:name="_Toc171942551"/>
-      <w:proofErr w:type="spellStart"/>
       <w:r>
         <w:t>Create_pre_succesors</w:t>
       </w:r>
       <w:bookmarkEnd w:id="3"/>
-      <w:proofErr w:type="spellEnd"/>
     </w:p>
     <w:p>
       <w:r>
@@ -1346,23 +1310,16 @@
     </w:p>
     <w:p>
       <w:r>
-        <w:t xml:space="preserve">In task 1 we use the packages CPLEX and </w:t>
+        <w:t>In task 1 we use the packages CPLEX and JuMP to solve the ILP. We include the read_instance file as we need the data to solve this Integer Linear Programming problem.</w:t>
       </w:r>
-      <w:proofErr w:type="spellStart"/>
       <w:r>
-        <w:t>JuMP</w:t>
+        <w:t xml:space="preserve"> In order to run the </w:t>
       </w:r>
-      <w:proofErr w:type="spellEnd"/>
       <w:r>
-        <w:t xml:space="preserve"> to solve the ILP. We include the </w:t>
+        <w:t>implementation,</w:t>
       </w:r>
-      <w:proofErr w:type="spellStart"/>
       <w:r>
-        <w:t>read_instance</w:t>
-      </w:r>
-      <w:proofErr w:type="spellEnd"/>
-      <w:r>
-        <w:t xml:space="preserve"> file as we need the data to solve this Integer Linear Programming problem.</w:t>
+        <w:t xml:space="preserve"> you just need to source it.</w:t>
       </w:r>
     </w:p>
     <w:p>
@@ -1370,24 +1327,14 @@
         <w:pStyle w:val="Heading2"/>
       </w:pPr>
       <w:bookmarkStart w:id="5" w:name="_Toc171942553"/>
-      <w:proofErr w:type="spellStart"/>
       <w:r>
         <w:t>Solve_ILP</w:t>
       </w:r>
       <w:bookmarkEnd w:id="5"/>
-      <w:proofErr w:type="spellEnd"/>
     </w:p>
     <w:p>
       <w:r>
-        <w:t xml:space="preserve">The </w:t>
-      </w:r>
-      <w:proofErr w:type="spellStart"/>
-      <w:r>
-        <w:t>solve_ILP</w:t>
-      </w:r>
-      <w:proofErr w:type="spellEnd"/>
-      <w:r>
-        <w:t xml:space="preserve"> function creates the ILP Model without constraint four. This means it creates a model where it is ensured that every node is left the same number of time as it is entered, that every delivery point gets served and that all decision variables are integer but not that there is one tour which servers all this delivery points as there is no restriction containing subtours. It returns an ILP model which will be used in the following functions of this code.</w:t>
+        <w:t>The solve_ILP function creates the ILP Model without constraint four. This means it creates a model where it is ensured that every node is left the same number of time as it is entered, that every delivery point gets served and that all decision variables are integer but not that there is one tour which servers all this delivery points as there is no restriction containing subtours. It returns an ILP model which will be used in the following functions of this code.</w:t>
       </w:r>
     </w:p>
     <w:p>
@@ -1395,70 +1342,26 @@
         <w:pStyle w:val="Heading2"/>
       </w:pPr>
       <w:bookmarkStart w:id="6" w:name="_Toc171942554"/>
-      <w:proofErr w:type="spellStart"/>
       <w:r>
         <w:t>Find_connections</w:t>
       </w:r>
       <w:bookmarkEnd w:id="6"/>
-      <w:proofErr w:type="spellEnd"/>
     </w:p>
     <w:p>
       <w:r>
-        <w:t xml:space="preserve">The </w:t>
-      </w:r>
-      <w:proofErr w:type="spellStart"/>
-      <w:r>
-        <w:t>find_connections</w:t>
-      </w:r>
-      <w:proofErr w:type="spellEnd"/>
-      <w:r>
-        <w:t xml:space="preserve"> function looks for all the connections of the visited nodes. It creates the subtours which we need to make constraint four. It takes as input the current node c as well as the current subtour vector subtour and the visited </w:t>
-      </w:r>
-      <w:proofErr w:type="spellStart"/>
-      <w:r>
-        <w:t>BitVector</w:t>
-      </w:r>
-      <w:proofErr w:type="spellEnd"/>
-      <w:r>
-        <w:t xml:space="preserve"> which describes if a node is already visited and the decisions variables x of the current solution. It then pushes the current node c to the current subtour and looks for all connections of this node. It is worth mentioning that a node </w:t>
-      </w:r>
-      <w:proofErr w:type="gramStart"/>
-      <w:r>
-        <w:t>is connected with</w:t>
-      </w:r>
-      <w:proofErr w:type="gramEnd"/>
-      <w:r>
-        <w:t xml:space="preserve"> another if the value of the decision variable x is above 0.5 (could be any value greater than zero and smaller than 1). It </w:t>
+        <w:t xml:space="preserve">The find_connections function looks for all the connections of the visited nodes. It creates the subtours which we need to make constraint four. It takes as input the current node c as well as the current subtour vector subtour and the visited BitVector which describes if a node is already visited and the decisions variables x of the current solution. It then pushes the current node c to the current subtour and looks for all connections of this node. It is worth mentioning that a node is connected with another if the value of the decision variable x is above 0.5 (could be any value greater than zero and smaller than 1). It </w:t>
       </w:r>
       <w:r>
         <w:t>then</w:t>
       </w:r>
       <w:r>
-        <w:t xml:space="preserve"> iterates through as long as there is still an unvisited node in the current tour. This function is used in the </w:t>
+        <w:t xml:space="preserve"> iterates through as long as there is still an unvisited node in the current tour. This function is used in the the find_all_tours function in order to receive the subtours</w:t>
       </w:r>
-      <w:proofErr w:type="spellStart"/>
       <w:r>
-        <w:t>the</w:t>
+        <w:t xml:space="preserve"> and is also programmed in it as it adapts the used vectors</w:t>
       </w:r>
-      <w:proofErr w:type="spellEnd"/>
       <w:r>
-        <w:t xml:space="preserve"> </w:t>
-      </w:r>
-      <w:proofErr w:type="spellStart"/>
-      <w:r>
-        <w:t>find_all_tours</w:t>
-      </w:r>
-      <w:proofErr w:type="spellEnd"/>
-      <w:r>
-        <w:t xml:space="preserve"> function </w:t>
-      </w:r>
-      <w:proofErr w:type="gramStart"/>
-      <w:r>
-        <w:t>in order to</w:t>
-      </w:r>
-      <w:proofErr w:type="gramEnd"/>
-      <w:r>
-        <w:t xml:space="preserve"> receive the subtours.</w:t>
+        <w:t>.</w:t>
       </w:r>
     </w:p>
     <w:p>
@@ -1466,82 +1369,24 @@
         <w:pStyle w:val="Heading2"/>
       </w:pPr>
       <w:bookmarkStart w:id="7" w:name="_Toc171942555"/>
-      <w:proofErr w:type="spellStart"/>
       <w:r>
         <w:t>Find_all_tours</w:t>
       </w:r>
       <w:bookmarkEnd w:id="7"/>
-      <w:proofErr w:type="spellEnd"/>
     </w:p>
     <w:p>
       <w:r>
-        <w:t xml:space="preserve">The </w:t>
+        <w:t xml:space="preserve">The find_all_tours function uses the values of the decision variable x as well as the number of nodes and the delivery points as input and creates all subtours of the current solution which are </w:t>
       </w:r>
-      <w:proofErr w:type="spellStart"/>
       <w:r>
-        <w:t>find_all_tours</w:t>
-      </w:r>
-      <w:proofErr w:type="spellEnd"/>
-      <w:r>
-        <w:t xml:space="preserve"> function uses the values of the decision variable x as well as the number of nodes and the delivery points as input and creates all subtours of the current solution which are then returned as a vector of vectors. </w:t>
+        <w:lastRenderedPageBreak/>
+        <w:t xml:space="preserve">then returned as a vector of vectors. </w:t>
       </w:r>
       <w:r>
         <w:t>Therefore,</w:t>
       </w:r>
       <w:r>
-        <w:t xml:space="preserve"> an empty vector of vectors is created for all </w:t>
-      </w:r>
-      <w:r>
-        <w:lastRenderedPageBreak/>
-        <w:t xml:space="preserve">subtours and a </w:t>
-      </w:r>
-      <w:proofErr w:type="spellStart"/>
-      <w:r>
-        <w:t>BitVector</w:t>
-      </w:r>
-      <w:proofErr w:type="spellEnd"/>
-      <w:r>
-        <w:t xml:space="preserve"> </w:t>
-      </w:r>
-      <w:proofErr w:type="gramStart"/>
-      <w:r>
-        <w:t>in order to</w:t>
-      </w:r>
-      <w:proofErr w:type="gramEnd"/>
-      <w:r>
-        <w:t xml:space="preserve"> check if a node is already visited. Then the function iterates through all the delivery points as every subtour contains at least one delivery point as otherwise this subtour would have no profit but additional costs. Before using the </w:t>
-      </w:r>
-      <w:proofErr w:type="spellStart"/>
-      <w:r>
-        <w:t>find_connections</w:t>
-      </w:r>
-      <w:proofErr w:type="spellEnd"/>
-      <w:r>
-        <w:t xml:space="preserve"> function in order to look for all nodes </w:t>
-      </w:r>
-      <w:proofErr w:type="gramStart"/>
-      <w:r>
-        <w:t>In</w:t>
-      </w:r>
-      <w:proofErr w:type="gramEnd"/>
-      <w:r>
-        <w:t xml:space="preserve"> this subtour it is checked if this node has not been visited yet. Then the subtour is generated and pushed as a vector to the vector of vectors “all components” which at the end has all subtours in it. The Vector of subtours is then needed </w:t>
-      </w:r>
-      <w:proofErr w:type="gramStart"/>
-      <w:r>
-        <w:t>in order to</w:t>
-      </w:r>
-      <w:proofErr w:type="gramEnd"/>
-      <w:r>
-        <w:t xml:space="preserve"> create constraint 4 which is done in the </w:t>
-      </w:r>
-      <w:proofErr w:type="spellStart"/>
-      <w:r>
-        <w:t>connect_solution</w:t>
-      </w:r>
-      <w:proofErr w:type="spellEnd"/>
-      <w:r>
-        <w:t xml:space="preserve"> function.</w:t>
+        <w:t xml:space="preserve"> an empty vector of vectors is created for all subtours and a BitVector in order to check if a node is already visited. Then the function iterates through all the delivery points as every subtour contains at least one delivery point as otherwise this subtour would have no profit but additional costs. Before using the find_connections function in order to look for all nodes In this subtour it is checked if this node has not been visited yet. Then the subtour is generated and pushed as a vector to the vector of vectors “all components” which at the end has all subtours in it. The Vector of subtours is then needed in order to create constraint 4 which is done in the connect_solution function.</w:t>
       </w:r>
     </w:p>
     <w:p/>
@@ -1550,32 +1395,14 @@
         <w:pStyle w:val="Heading2"/>
       </w:pPr>
       <w:bookmarkStart w:id="8" w:name="_Toc171942556"/>
-      <w:proofErr w:type="spellStart"/>
       <w:r>
         <w:t>connect_solution</w:t>
       </w:r>
       <w:bookmarkEnd w:id="8"/>
-      <w:proofErr w:type="spellEnd"/>
     </w:p>
     <w:p>
       <w:r>
-        <w:t xml:space="preserve">The </w:t>
-      </w:r>
-      <w:proofErr w:type="spellStart"/>
-      <w:r>
-        <w:t>connect_solution</w:t>
-      </w:r>
-      <w:proofErr w:type="spellEnd"/>
-      <w:r>
-        <w:t xml:space="preserve"> function uses the model, the delivery points as well as the number of nodes and the vector of vectors of successors as input. Then the Boolean variable </w:t>
-      </w:r>
-      <w:proofErr w:type="spellStart"/>
-      <w:r>
-        <w:t>subtour_detected</w:t>
-      </w:r>
-      <w:proofErr w:type="spellEnd"/>
-      <w:r>
-        <w:t xml:space="preserve"> is generated and set to true. </w:t>
+        <w:t xml:space="preserve">The connect_solution function uses the model, the delivery points as well as the number of nodes and the vector of vectors of successors as input. Then the Boolean variable subtour_detected is generated and set to true. </w:t>
       </w:r>
       <w:r>
         <w:t xml:space="preserve">These </w:t>
@@ -1584,13 +1411,8 @@
         <w:t>variables</w:t>
       </w:r>
       <w:r>
-        <w:t xml:space="preserve"> </w:t>
+        <w:t xml:space="preserve"> checks</w:t>
       </w:r>
-      <w:proofErr w:type="gramStart"/>
-      <w:r>
-        <w:t>checks</w:t>
-      </w:r>
-      <w:proofErr w:type="gramEnd"/>
       <w:r>
         <w:t xml:space="preserve"> if there are still subtours in the solution. </w:t>
       </w:r>
@@ -1610,15 +1432,7 @@
         <w:t>t</w:t>
       </w:r>
       <w:r>
-        <w:t xml:space="preserve">ours are generated with two functions described above. Then for every subtour constraint four is added. The if </w:t>
-      </w:r>
-      <w:proofErr w:type="gramStart"/>
-      <w:r>
-        <w:t>condition !all</w:t>
-      </w:r>
-      <w:proofErr w:type="gramEnd"/>
-      <w:r>
-        <w:t xml:space="preserve"> checks if there are all delivery points in the current subtour. If this is the </w:t>
+        <w:t xml:space="preserve">ours are generated with two functions described above. Then for every subtour constraint four is added. The if condition !all checks if there are all delivery points in the current subtour. If this is the </w:t>
       </w:r>
       <w:r>
         <w:t>case,</w:t>
@@ -1642,13 +1456,7 @@
         <w:t>then</w:t>
       </w:r>
       <w:r>
-        <w:t xml:space="preserve"> print out the objective value. The function returns the values of the decision variable of </w:t>
-      </w:r>
-      <w:r>
-        <w:t>the result</w:t>
-      </w:r>
-      <w:r>
-        <w:t>.</w:t>
+        <w:t xml:space="preserve"> print out the objective value. </w:t>
       </w:r>
     </w:p>
     <w:p/>
@@ -1660,20 +1468,269 @@
         <w:t>these four functions</w:t>
       </w:r>
       <w:r>
-        <w:t xml:space="preserve"> </w:t>
-      </w:r>
-      <w:proofErr w:type="gramStart"/>
-      <w:r>
-        <w:t>task</w:t>
-      </w:r>
-      <w:proofErr w:type="gramEnd"/>
-      <w:r>
-        <w:t xml:space="preserve"> one is completed and can be used in task 3 in order to compare it to the implementation of task 2.</w:t>
+        <w:t xml:space="preserve"> task one is completed and can be used in task 3 in order to compare it to the implementation of task 2.</w:t>
       </w:r>
     </w:p>
     <w:p/>
     <w:p/>
-    <w:p/>
+    <w:p>
+      <w:pPr>
+        <w:pStyle w:val="Heading1"/>
+      </w:pPr>
+      <w:r>
+        <w:t>Task 3</w:t>
+      </w:r>
+    </w:p>
+    <w:p>
+      <w:r>
+        <w:t>In task 3 we compared t</w:t>
+      </w:r>
+      <w:r>
+        <w:t>he processing times of task 1 and task 2 for the different instance sets. The following table shows the comparison between them:</w:t>
+      </w:r>
+      <w:r>
+        <w:br/>
+      </w:r>
+    </w:p>
+    <w:tbl>
+      <w:tblPr>
+        <w:tblStyle w:val="Gitternetztabelle5dunkelAkzent11"/>
+        <w:tblW w:w="0" w:type="auto"/>
+        <w:tblLook w:val="04A0" w:firstRow="1" w:lastRow="0" w:firstColumn="1" w:lastColumn="0" w:noHBand="0" w:noVBand="1"/>
+      </w:tblPr>
+      <w:tblGrid>
+        <w:gridCol w:w="4106"/>
+        <w:gridCol w:w="2693"/>
+        <w:gridCol w:w="2602"/>
+      </w:tblGrid>
+      <w:tr>
+        <w:trPr>
+          <w:cnfStyle w:val="100000000000" w:firstRow="1" w:lastRow="0" w:firstColumn="0" w:lastColumn="0" w:oddVBand="0" w:evenVBand="0" w:oddHBand="0" w:evenHBand="0" w:firstRowFirstColumn="0" w:firstRowLastColumn="0" w:lastRowFirstColumn="0" w:lastRowLastColumn="0"/>
+        </w:trPr>
+        <w:tc>
+          <w:tcPr>
+            <w:cnfStyle w:val="001000000000" w:firstRow="0" w:lastRow="0" w:firstColumn="1" w:lastColumn="0" w:oddVBand="0" w:evenVBand="0" w:oddHBand="0" w:evenHBand="0" w:firstRowFirstColumn="0" w:firstRowLastColumn="0" w:lastRowFirstColumn="0" w:lastRowLastColumn="0"/>
+            <w:tcW w:w="4106" w:type="dxa"/>
+          </w:tcPr>
+          <w:p>
+            <w:r>
+              <w:t>Computation Times in seconds</w:t>
+            </w:r>
+          </w:p>
+        </w:tc>
+        <w:tc>
+          <w:tcPr>
+            <w:tcW w:w="2693" w:type="dxa"/>
+          </w:tcPr>
+          <w:p>
+            <w:pPr>
+              <w:cnfStyle w:val="100000000000" w:firstRow="1" w:lastRow="0" w:firstColumn="0" w:lastColumn="0" w:oddVBand="0" w:evenVBand="0" w:oddHBand="0" w:evenHBand="0" w:firstRowFirstColumn="0" w:firstRowLastColumn="0" w:lastRowFirstColumn="0" w:lastRowLastColumn="0"/>
+            </w:pPr>
+            <w:r>
+              <w:t>Task 1</w:t>
+            </w:r>
+          </w:p>
+        </w:tc>
+        <w:tc>
+          <w:tcPr>
+            <w:tcW w:w="2602" w:type="dxa"/>
+          </w:tcPr>
+          <w:p>
+            <w:pPr>
+              <w:cnfStyle w:val="100000000000" w:firstRow="1" w:lastRow="0" w:firstColumn="0" w:lastColumn="0" w:oddVBand="0" w:evenVBand="0" w:oddHBand="0" w:evenHBand="0" w:firstRowFirstColumn="0" w:firstRowLastColumn="0" w:lastRowFirstColumn="0" w:lastRowLastColumn="0"/>
+            </w:pPr>
+            <w:r>
+              <w:t>Task 2</w:t>
+            </w:r>
+          </w:p>
+        </w:tc>
+      </w:tr>
+      <w:tr>
+        <w:trPr>
+          <w:cnfStyle w:val="000000100000" w:firstRow="0" w:lastRow="0" w:firstColumn="0" w:lastColumn="0" w:oddVBand="0" w:evenVBand="0" w:oddHBand="1" w:evenHBand="0" w:firstRowFirstColumn="0" w:firstRowLastColumn="0" w:lastRowFirstColumn="0" w:lastRowLastColumn="0"/>
+        </w:trPr>
+        <w:tc>
+          <w:tcPr>
+            <w:cnfStyle w:val="001000000000" w:firstRow="0" w:lastRow="0" w:firstColumn="1" w:lastColumn="0" w:oddVBand="0" w:evenVBand="0" w:oddHBand="0" w:evenHBand="0" w:firstRowFirstColumn="0" w:firstRowLastColumn="0" w:lastRowFirstColumn="0" w:lastRowLastColumn="0"/>
+            <w:tcW w:w="4106" w:type="dxa"/>
+          </w:tcPr>
+          <w:p>
+            <w:r>
+              <w:t>n-20_m-5</w:t>
+            </w:r>
+          </w:p>
+        </w:tc>
+        <w:tc>
+          <w:tcPr>
+            <w:tcW w:w="2693" w:type="dxa"/>
+          </w:tcPr>
+          <w:p>
+            <w:pPr>
+              <w:cnfStyle w:val="000000100000" w:firstRow="0" w:lastRow="0" w:firstColumn="0" w:lastColumn="0" w:oddVBand="0" w:evenVBand="0" w:oddHBand="1" w:evenHBand="0" w:firstRowFirstColumn="0" w:firstRowLastColumn="0" w:lastRowFirstColumn="0" w:lastRowLastColumn="0"/>
+            </w:pPr>
+            <w:r>
+              <w:t>0,1</w:t>
+            </w:r>
+            <w:r>
+              <w:t>4</w:t>
+            </w:r>
+            <w:r>
+              <w:t>5</w:t>
+            </w:r>
+          </w:p>
+        </w:tc>
+        <w:tc>
+          <w:tcPr>
+            <w:tcW w:w="2602" w:type="dxa"/>
+          </w:tcPr>
+          <w:p>
+            <w:pPr>
+              <w:cnfStyle w:val="000000100000" w:firstRow="0" w:lastRow="0" w:firstColumn="0" w:lastColumn="0" w:oddVBand="0" w:evenVBand="0" w:oddHBand="1" w:evenHBand="0" w:firstRowFirstColumn="0" w:firstRowLastColumn="0" w:lastRowFirstColumn="0" w:lastRowLastColumn="0"/>
+            </w:pPr>
+            <w:r>
+              <w:t>0,027</w:t>
+            </w:r>
+          </w:p>
+        </w:tc>
+      </w:tr>
+      <w:tr>
+        <w:tc>
+          <w:tcPr>
+            <w:cnfStyle w:val="001000000000" w:firstRow="0" w:lastRow="0" w:firstColumn="1" w:lastColumn="0" w:oddVBand="0" w:evenVBand="0" w:oddHBand="0" w:evenHBand="0" w:firstRowFirstColumn="0" w:firstRowLastColumn="0" w:lastRowFirstColumn="0" w:lastRowLastColumn="0"/>
+            <w:tcW w:w="4106" w:type="dxa"/>
+          </w:tcPr>
+          <w:p>
+            <w:r>
+              <w:t>n-</w:t>
+            </w:r>
+            <w:r>
+              <w:t>35</w:t>
+            </w:r>
+            <w:r>
+              <w:t>_m-</w:t>
+            </w:r>
+            <w:r>
+              <w:t>7</w:t>
+            </w:r>
+          </w:p>
+        </w:tc>
+        <w:tc>
+          <w:tcPr>
+            <w:tcW w:w="2693" w:type="dxa"/>
+          </w:tcPr>
+          <w:p>
+            <w:pPr>
+              <w:cnfStyle w:val="000000000000" w:firstRow="0" w:lastRow="0" w:firstColumn="0" w:lastColumn="0" w:oddVBand="0" w:evenVBand="0" w:oddHBand="0" w:evenHBand="0" w:firstRowFirstColumn="0" w:firstRowLastColumn="0" w:lastRowFirstColumn="0" w:lastRowLastColumn="0"/>
+            </w:pPr>
+            <w:r>
+              <w:t>0,3</w:t>
+            </w:r>
+            <w:r>
+              <w:t>26</w:t>
+            </w:r>
+          </w:p>
+        </w:tc>
+        <w:tc>
+          <w:tcPr>
+            <w:tcW w:w="2602" w:type="dxa"/>
+          </w:tcPr>
+          <w:p>
+            <w:pPr>
+              <w:cnfStyle w:val="000000000000" w:firstRow="0" w:lastRow="0" w:firstColumn="0" w:lastColumn="0" w:oddVBand="0" w:evenVBand="0" w:oddHBand="0" w:evenHBand="0" w:firstRowFirstColumn="0" w:firstRowLastColumn="0" w:lastRowFirstColumn="0" w:lastRowLastColumn="0"/>
+            </w:pPr>
+            <w:r>
+              <w:t>0,034</w:t>
+            </w:r>
+          </w:p>
+        </w:tc>
+      </w:tr>
+      <w:tr>
+        <w:trPr>
+          <w:cnfStyle w:val="000000100000" w:firstRow="0" w:lastRow="0" w:firstColumn="0" w:lastColumn="0" w:oddVBand="0" w:evenVBand="0" w:oddHBand="1" w:evenHBand="0" w:firstRowFirstColumn="0" w:firstRowLastColumn="0" w:lastRowFirstColumn="0" w:lastRowLastColumn="0"/>
+        </w:trPr>
+        <w:tc>
+          <w:tcPr>
+            <w:cnfStyle w:val="001000000000" w:firstRow="0" w:lastRow="0" w:firstColumn="1" w:lastColumn="0" w:oddVBand="0" w:evenVBand="0" w:oddHBand="0" w:evenHBand="0" w:firstRowFirstColumn="0" w:firstRowLastColumn="0" w:lastRowFirstColumn="0" w:lastRowLastColumn="0"/>
+            <w:tcW w:w="4106" w:type="dxa"/>
+          </w:tcPr>
+          <w:p>
+            <w:r>
+              <w:t>n-</w:t>
+            </w:r>
+            <w:r>
+              <w:t>50</w:t>
+            </w:r>
+            <w:r>
+              <w:t>_m-</w:t>
+            </w:r>
+            <w:r>
+              <w:t>10</w:t>
+            </w:r>
+          </w:p>
+        </w:tc>
+        <w:tc>
+          <w:tcPr>
+            <w:tcW w:w="2693" w:type="dxa"/>
+          </w:tcPr>
+          <w:p>
+            <w:pPr>
+              <w:cnfStyle w:val="000000100000" w:firstRow="0" w:lastRow="0" w:firstColumn="0" w:lastColumn="0" w:oddVBand="0" w:evenVBand="0" w:oddHBand="1" w:evenHBand="0" w:firstRowFirstColumn="0" w:firstRowLastColumn="0" w:lastRowFirstColumn="0" w:lastRowLastColumn="0"/>
+            </w:pPr>
+            <w:r>
+              <w:t>4,228</w:t>
+            </w:r>
+          </w:p>
+        </w:tc>
+        <w:tc>
+          <w:tcPr>
+            <w:tcW w:w="2602" w:type="dxa"/>
+          </w:tcPr>
+          <w:p>
+            <w:pPr>
+              <w:keepNext/>
+              <w:cnfStyle w:val="000000100000" w:firstRow="0" w:lastRow="0" w:firstColumn="0" w:lastColumn="0" w:oddVBand="0" w:evenVBand="0" w:oddHBand="1" w:evenHBand="0" w:firstRowFirstColumn="0" w:firstRowLastColumn="0" w:lastRowFirstColumn="0" w:lastRowLastColumn="0"/>
+            </w:pPr>
+            <w:r>
+              <w:t>0,087</w:t>
+            </w:r>
+          </w:p>
+        </w:tc>
+      </w:tr>
+    </w:tbl>
+    <w:p>
+      <w:pPr>
+        <w:pStyle w:val="Caption"/>
+      </w:pPr>
+      <w:r>
+        <w:t xml:space="preserve">Table </w:t>
+      </w:r>
+      <w:r>
+        <w:fldChar w:fldCharType="begin"/>
+      </w:r>
+      <w:r>
+        <w:instrText xml:space="preserve"> SEQ Table \* ARABIC </w:instrText>
+      </w:r>
+      <w:r>
+        <w:fldChar w:fldCharType="separate"/>
+      </w:r>
+      <w:r>
+        <w:rPr>
+          <w:noProof/>
+        </w:rPr>
+        <w:t>1</w:t>
+      </w:r>
+      <w:r>
+        <w:fldChar w:fldCharType="end"/>
+      </w:r>
+      <w:r>
+        <w:t>: comparison of computation time</w:t>
+      </w:r>
+    </w:p>
+    <w:p>
+      <w:r>
+        <w:t>So we can conclude that the implementation is by far the more efficient way of solving this problem. The difference between the two implementation gets higher the bigger the given instances.</w:t>
+      </w:r>
+    </w:p>
     <w:sectPr>
       <w:headerReference w:type="default" r:id="rId11"/>
       <w:footerReference w:type="default" r:id="rId12"/>
@@ -2156,7 +2213,7 @@
       <w:rPr>
         <w:noProof/>
       </w:rPr>
-      <w:t>July , 2024</w:t>
+      <w:t>July 15, 2024</w:t>
     </w:r>
     <w:r>
       <w:fldChar w:fldCharType="end"/>
@@ -2182,16 +2239,12 @@
         <w:text/>
       </w:sdtPr>
       <w:sdtContent>
-        <w:proofErr w:type="spellStart"/>
-        <w:proofErr w:type="gramStart"/>
         <w:r>
           <w:rPr>
             <w:lang w:val="de-AT"/>
           </w:rPr>
           <w:t>Dornetshumer;Pammer</w:t>
         </w:r>
-        <w:proofErr w:type="spellEnd"/>
-        <w:proofErr w:type="gramEnd"/>
       </w:sdtContent>
     </w:sdt>
     <w:r>
@@ -5574,7 +5627,6 @@
       <w:lvl w:ilvl="0">
         <w:start w:val="1"/>
         <w:numFmt w:val="decimal"/>
-        <w:pStyle w:val="Heading1"/>
         <w:lvlText w:val="%1. "/>
         <w:lvlJc w:val="left"/>
         <w:pPr>
@@ -5586,7 +5638,6 @@
       <w:lvl w:ilvl="1">
         <w:start w:val="1"/>
         <w:numFmt w:val="decimal"/>
-        <w:pStyle w:val="Heading2"/>
         <w:lvlText w:val="%1.%2. "/>
         <w:lvlJc w:val="left"/>
         <w:pPr>
@@ -5601,7 +5652,6 @@
       <w:lvl w:ilvl="2">
         <w:start w:val="1"/>
         <w:numFmt w:val="decimal"/>
-        <w:pStyle w:val="Heading3"/>
         <w:lvlText w:val="%1.%2.%3. "/>
         <w:lvlJc w:val="left"/>
         <w:pPr>
@@ -5616,7 +5666,6 @@
       <w:lvl w:ilvl="3">
         <w:start w:val="1"/>
         <w:numFmt w:val="decimal"/>
-        <w:pStyle w:val="Heading4"/>
         <w:lvlText w:val="%1.%2.%3.%4. "/>
         <w:lvlJc w:val="left"/>
         <w:pPr>
@@ -5634,7 +5683,6 @@
       <w:lvl w:ilvl="4">
         <w:start w:val="1"/>
         <w:numFmt w:val="lowerLetter"/>
-        <w:pStyle w:val="Heading5"/>
         <w:lvlText w:val="%1.%2.%3.%4.%5"/>
         <w:lvlJc w:val="left"/>
         <w:pPr>
@@ -5649,7 +5697,6 @@
       <w:lvl w:ilvl="5">
         <w:start w:val="1"/>
         <w:numFmt w:val="lowerRoman"/>
-        <w:pStyle w:val="Heading6"/>
         <w:lvlText w:val="(%6)"/>
         <w:lvlJc w:val="left"/>
         <w:pPr>
@@ -5715,7 +5762,6 @@
       <w:lvl w:ilvl="0">
         <w:start w:val="1"/>
         <w:numFmt w:val="decimal"/>
-        <w:pStyle w:val="Heading1"/>
         <w:lvlText w:val="%1. "/>
         <w:lvlJc w:val="left"/>
         <w:pPr>
@@ -5730,7 +5776,6 @@
       <w:lvl w:ilvl="1">
         <w:start w:val="1"/>
         <w:numFmt w:val="decimal"/>
-        <w:pStyle w:val="Heading2"/>
         <w:lvlText w:val="%1.%2. "/>
         <w:lvlJc w:val="left"/>
         <w:pPr>
@@ -5745,7 +5790,6 @@
       <w:lvl w:ilvl="2">
         <w:start w:val="1"/>
         <w:numFmt w:val="decimal"/>
-        <w:pStyle w:val="Heading3"/>
         <w:lvlText w:val="%1.%2.%3. "/>
         <w:lvlJc w:val="left"/>
         <w:pPr>
@@ -5760,7 +5804,6 @@
       <w:lvl w:ilvl="3">
         <w:start w:val="1"/>
         <w:numFmt w:val="decimal"/>
-        <w:pStyle w:val="Heading4"/>
         <w:lvlText w:val="%1.%2.%3.%4. "/>
         <w:lvlJc w:val="left"/>
         <w:pPr>
@@ -5778,7 +5821,6 @@
       <w:lvl w:ilvl="4">
         <w:start w:val="1"/>
         <w:numFmt w:val="lowerLetter"/>
-        <w:pStyle w:val="Heading5"/>
         <w:lvlText w:val="%1.%2.%3.%4.%5"/>
         <w:lvlJc w:val="left"/>
         <w:pPr>
@@ -5793,7 +5835,6 @@
       <w:lvl w:ilvl="5">
         <w:start w:val="1"/>
         <w:numFmt w:val="lowerRoman"/>
-        <w:pStyle w:val="Heading6"/>
         <w:lvlText w:val="(%6)"/>
         <w:lvlJc w:val="left"/>
         <w:pPr>
@@ -6871,7 +6912,7 @@
     <w:rsid w:val="00A1073F"/>
     <w:pPr>
       <w:numPr>
-        <w:numId w:val="38"/>
+        <w:numId w:val="36"/>
       </w:numPr>
     </w:pPr>
   </w:style>
@@ -8018,12 +8059,11 @@
     <w:pitch w:val="fixed"/>
     <w:sig w:usb0="E00002FF" w:usb1="6AC7FDFB" w:usb2="08000012" w:usb3="00000000" w:csb0="0002009F" w:csb1="00000000"/>
   </w:font>
-  <w:font w:name="Calibri">
-    <w:panose1 w:val="020F0502020204030204"/>
+  <w:font w:name="Aptos">
     <w:charset w:val="00"/>
     <w:family w:val="swiss"/>
     <w:pitch w:val="variable"/>
-    <w:sig w:usb0="E4002EFF" w:usb1="C200247B" w:usb2="00000009" w:usb3="00000000" w:csb0="000001FF" w:csb1="00000000"/>
+    <w:sig w:usb0="20000287" w:usb1="00000003" w:usb2="00000000" w:usb3="00000000" w:csb0="0000019F" w:csb1="00000000"/>
   </w:font>
   <w:font w:name="Yu Mincho">
     <w:altName w:val="游明朝"/>
@@ -8040,12 +8080,11 @@
     <w:pitch w:val="variable"/>
     <w:sig w:usb0="E00002FF" w:usb1="2AC7FDFF" w:usb2="00000016" w:usb3="00000000" w:csb0="0002009F" w:csb1="00000000"/>
   </w:font>
-  <w:font w:name="Calibri Light">
-    <w:panose1 w:val="020F0302020204030204"/>
+  <w:font w:name="Aptos Display">
     <w:charset w:val="00"/>
     <w:family w:val="swiss"/>
     <w:pitch w:val="variable"/>
-    <w:sig w:usb0="E4002EFF" w:usb1="C200247B" w:usb2="00000009" w:usb3="00000000" w:csb0="000001FF" w:csb1="00000000"/>
+    <w:sig w:usb0="20000287" w:usb1="00000003" w:usb2="00000000" w:usb3="00000000" w:csb0="0000019F" w:csb1="00000000"/>
   </w:font>
 </w:fonts>
 </file>
@@ -8069,9 +8108,11 @@
     <w:rsidRoot w:val="004D3D55"/>
     <w:rsid w:val="00264D0D"/>
     <w:rsid w:val="00333CC5"/>
+    <w:rsid w:val="003D6B9D"/>
     <w:rsid w:val="004D3D55"/>
     <w:rsid w:val="007650D6"/>
     <w:rsid w:val="00905B1E"/>
+    <w:rsid w:val="00952B0A"/>
     <w:rsid w:val="00986A7C"/>
     <w:rsid w:val="00B6208C"/>
     <w:rsid w:val="00D41A1F"/>

</xml_diff>

<commit_message>
updated the function description for task 3
</commit_message>
<xml_diff>
--- a/Project Report - programming.docx
+++ b/Project Report - programming.docx
@@ -1486,7 +1486,56 @@
         <w:t>In task 3 we compared t</w:t>
       </w:r>
       <w:r>
-        <w:t>he processing times of task 1 and task 2 for the different instance sets. The following table shows the comparison between them:</w:t>
+        <w:t xml:space="preserve">he processing times of task 1 and task 2 for the different instance sets. </w:t>
+      </w:r>
+    </w:p>
+    <w:p>
+      <w:r>
+        <w:t xml:space="preserve">Therefore we use the functions calc_comp_time_task1 and </w:t>
+      </w:r>
+      <w:r>
+        <w:t>calc_comp_time_task</w:t>
+      </w:r>
+      <w:r>
+        <w:t xml:space="preserve">2. As an </w:t>
+      </w:r>
+      <w:r>
+        <w:t>input</w:t>
+      </w:r>
+      <w:r>
+        <w:t xml:space="preserve"> we take the vector with the names of the instances. Then we first read in the data of each instance using the commands programmed in the read_instance.jl file and then use the commands of each task. </w:t>
+      </w:r>
+      <w:r>
+        <w:t>To</w:t>
+      </w:r>
+      <w:r>
+        <w:t xml:space="preserve"> calculate the average processing </w:t>
+      </w:r>
+      <w:r>
+        <w:t>time,</w:t>
+      </w:r>
+      <w:r>
+        <w:t xml:space="preserve"> we use the @elapsed command and then first add all computation times together and then divided the sum through the number of instances we looked at.</w:t>
+      </w:r>
+    </w:p>
+    <w:p>
+      <w:r>
+        <w:t>In the</w:t>
+      </w:r>
+      <w:r>
+        <w:t xml:space="preserve"> following table </w:t>
+      </w:r>
+      <w:r>
+        <w:t>we can see</w:t>
+      </w:r>
+      <w:r>
+        <w:t xml:space="preserve"> the comparison between </w:t>
+      </w:r>
+      <w:r>
+        <w:t>the computation times of the two implementations</w:t>
+      </w:r>
+      <w:r>
+        <w:t>:</w:t>
       </w:r>
       <w:r>
         <w:br/>
@@ -1601,16 +1650,7 @@
           </w:tcPr>
           <w:p>
             <w:r>
-              <w:t>n-</w:t>
-            </w:r>
-            <w:r>
-              <w:t>35</w:t>
-            </w:r>
-            <w:r>
-              <w:t>_m-</w:t>
-            </w:r>
-            <w:r>
-              <w:t>7</w:t>
+              <w:t>n-35_m-7</w:t>
             </w:r>
           </w:p>
         </w:tc>
@@ -1655,16 +1695,7 @@
           </w:tcPr>
           <w:p>
             <w:r>
-              <w:t>n-</w:t>
-            </w:r>
-            <w:r>
-              <w:t>50</w:t>
-            </w:r>
-            <w:r>
-              <w:t>_m-</w:t>
-            </w:r>
-            <w:r>
-              <w:t>10</w:t>
+              <w:t>n-50_m-10</w:t>
             </w:r>
           </w:p>
         </w:tc>
@@ -2213,7 +2244,7 @@
       <w:rPr>
         <w:noProof/>
       </w:rPr>
-      <w:t>July 15, 2024</w:t>
+      <w:t>July 16, 2024</w:t>
     </w:r>
     <w:r>
       <w:fldChar w:fldCharType="end"/>
@@ -8112,8 +8143,10 @@
     <w:rsid w:val="004D3D55"/>
     <w:rsid w:val="007650D6"/>
     <w:rsid w:val="00905B1E"/>
+    <w:rsid w:val="009245E7"/>
     <w:rsid w:val="00952B0A"/>
     <w:rsid w:val="00986A7C"/>
+    <w:rsid w:val="00A54D2C"/>
     <w:rsid w:val="00B6208C"/>
     <w:rsid w:val="00D41A1F"/>
     <w:rsid w:val="00E87632"/>

</xml_diff>

<commit_message>
updated task4.jl and project report
</commit_message>
<xml_diff>
--- a/Project Report - programming.docx
+++ b/Project Report - programming.docx
@@ -250,7 +250,7 @@
                   <w:txbxContent>
                     <w:p>
                       <w:pPr>
-                        <w:pStyle w:val="Subtitle"/>
+                        <w:pStyle w:val="Untertitel"/>
                         <w:rPr>
                           <w:lang w:val="en-GB"/>
                         </w:rPr>
@@ -363,7 +363,7 @@
                   <w:txbxContent>
                     <w:p>
                       <w:pPr>
-                        <w:pStyle w:val="Title"/>
+                        <w:pStyle w:val="Titel"/>
                         <w:spacing w:line="199" w:lineRule="auto"/>
                         <w:rPr>
                           <w:lang w:val="en-US"/>
@@ -512,7 +512,7 @@
       <w:r>
         <w:fldChar w:fldCharType="separate"/>
       </w:r>
-      <w:hyperlink w:anchor="_Toc171942549" w:history="1">
+      <w:hyperlink w:anchor="_Toc172040698" w:history="1">
         <w:r>
           <w:rPr>
             <w:rStyle w:val="Hyperlink"/>
@@ -558,7 +558,7 @@
             <w:noProof/>
             <w:webHidden/>
           </w:rPr>
-          <w:instrText xml:space="preserve"> PAGEREF _Toc171942549 \h </w:instrText>
+          <w:instrText xml:space="preserve"> PAGEREF _Toc172040698 \h </w:instrText>
         </w:r>
         <w:r>
           <w:rPr>
@@ -602,7 +602,7 @@
           <w14:ligatures w14:val="standardContextual"/>
         </w:rPr>
       </w:pPr>
-      <w:hyperlink w:anchor="_Toc171942550" w:history="1">
+      <w:hyperlink w:anchor="_Toc172040699" w:history="1">
         <w:r>
           <w:rPr>
             <w:rStyle w:val="Hyperlink"/>
@@ -648,7 +648,7 @@
             <w:noProof/>
             <w:webHidden/>
           </w:rPr>
-          <w:instrText xml:space="preserve"> PAGEREF _Toc171942550 \h </w:instrText>
+          <w:instrText xml:space="preserve"> PAGEREF _Toc172040699 \h </w:instrText>
         </w:r>
         <w:r>
           <w:rPr>
@@ -692,7 +692,7 @@
           <w14:ligatures w14:val="standardContextual"/>
         </w:rPr>
       </w:pPr>
-      <w:hyperlink w:anchor="_Toc171942551" w:history="1">
+      <w:hyperlink w:anchor="_Toc172040700" w:history="1">
         <w:r>
           <w:rPr>
             <w:rStyle w:val="Hyperlink"/>
@@ -738,7 +738,7 @@
             <w:noProof/>
             <w:webHidden/>
           </w:rPr>
-          <w:instrText xml:space="preserve"> PAGEREF _Toc171942551 \h </w:instrText>
+          <w:instrText xml:space="preserve"> PAGEREF _Toc172040700 \h </w:instrText>
         </w:r>
         <w:r>
           <w:rPr>
@@ -782,7 +782,7 @@
           <w14:ligatures w14:val="standardContextual"/>
         </w:rPr>
       </w:pPr>
-      <w:hyperlink w:anchor="_Toc171942552" w:history="1">
+      <w:hyperlink w:anchor="_Toc172040701" w:history="1">
         <w:r>
           <w:rPr>
             <w:rStyle w:val="Hyperlink"/>
@@ -828,7 +828,7 @@
             <w:noProof/>
             <w:webHidden/>
           </w:rPr>
-          <w:instrText xml:space="preserve"> PAGEREF _Toc171942552 \h </w:instrText>
+          <w:instrText xml:space="preserve"> PAGEREF _Toc172040701 \h </w:instrText>
         </w:r>
         <w:r>
           <w:rPr>
@@ -872,7 +872,7 @@
           <w14:ligatures w14:val="standardContextual"/>
         </w:rPr>
       </w:pPr>
-      <w:hyperlink w:anchor="_Toc171942553" w:history="1">
+      <w:hyperlink w:anchor="_Toc172040702" w:history="1">
         <w:r>
           <w:rPr>
             <w:rStyle w:val="Hyperlink"/>
@@ -918,7 +918,7 @@
             <w:noProof/>
             <w:webHidden/>
           </w:rPr>
-          <w:instrText xml:space="preserve"> PAGEREF _Toc171942553 \h </w:instrText>
+          <w:instrText xml:space="preserve"> PAGEREF _Toc172040702 \h </w:instrText>
         </w:r>
         <w:r>
           <w:rPr>
@@ -962,7 +962,7 @@
           <w14:ligatures w14:val="standardContextual"/>
         </w:rPr>
       </w:pPr>
-      <w:hyperlink w:anchor="_Toc171942554" w:history="1">
+      <w:hyperlink w:anchor="_Toc172040703" w:history="1">
         <w:r>
           <w:rPr>
             <w:rStyle w:val="Hyperlink"/>
@@ -1008,7 +1008,7 @@
             <w:noProof/>
             <w:webHidden/>
           </w:rPr>
-          <w:instrText xml:space="preserve"> PAGEREF _Toc171942554 \h </w:instrText>
+          <w:instrText xml:space="preserve"> PAGEREF _Toc172040703 \h </w:instrText>
         </w:r>
         <w:r>
           <w:rPr>
@@ -1052,7 +1052,7 @@
           <w14:ligatures w14:val="standardContextual"/>
         </w:rPr>
       </w:pPr>
-      <w:hyperlink w:anchor="_Toc171942555" w:history="1">
+      <w:hyperlink w:anchor="_Toc172040704" w:history="1">
         <w:r>
           <w:rPr>
             <w:rStyle w:val="Hyperlink"/>
@@ -1098,7 +1098,7 @@
             <w:noProof/>
             <w:webHidden/>
           </w:rPr>
-          <w:instrText xml:space="preserve"> PAGEREF _Toc171942555 \h </w:instrText>
+          <w:instrText xml:space="preserve"> PAGEREF _Toc172040704 \h </w:instrText>
         </w:r>
         <w:r>
           <w:rPr>
@@ -1142,7 +1142,7 @@
           <w14:ligatures w14:val="standardContextual"/>
         </w:rPr>
       </w:pPr>
-      <w:hyperlink w:anchor="_Toc171942556" w:history="1">
+      <w:hyperlink w:anchor="_Toc172040705" w:history="1">
         <w:r>
           <w:rPr>
             <w:rStyle w:val="Hyperlink"/>
@@ -1188,7 +1188,7 @@
             <w:noProof/>
             <w:webHidden/>
           </w:rPr>
-          <w:instrText xml:space="preserve"> PAGEREF _Toc171942556 \h </w:instrText>
+          <w:instrText xml:space="preserve"> PAGEREF _Toc172040705 \h </w:instrText>
         </w:r>
         <w:r>
           <w:rPr>
@@ -1209,6 +1209,1626 @@
             <w:webHidden/>
           </w:rPr>
           <w:t>4</w:t>
+        </w:r>
+        <w:r>
+          <w:rPr>
+            <w:noProof/>
+            <w:webHidden/>
+          </w:rPr>
+          <w:fldChar w:fldCharType="end"/>
+        </w:r>
+      </w:hyperlink>
+    </w:p>
+    <w:p>
+      <w:pPr>
+        <w:pStyle w:val="TOC1"/>
+        <w:rPr>
+          <w:rFonts w:asciiTheme="minorHAnsi" w:eastAsiaTheme="minorEastAsia" w:hAnsiTheme="minorHAnsi"/>
+          <w:noProof/>
+          <w:kern w:val="2"/>
+          <w:sz w:val="24"/>
+          <w:szCs w:val="24"/>
+          <w:lang w:val="en-AT" w:eastAsia="en-AT"/>
+          <w14:ligatures w14:val="standardContextual"/>
+        </w:rPr>
+      </w:pPr>
+      <w:hyperlink w:anchor="_Toc172040706" w:history="1">
+        <w:r>
+          <w:rPr>
+            <w:rStyle w:val="Hyperlink"/>
+            <w:noProof/>
+          </w:rPr>
+          <w:t>3.</w:t>
+        </w:r>
+        <w:r>
+          <w:rPr>
+            <w:rFonts w:asciiTheme="minorHAnsi" w:eastAsiaTheme="minorEastAsia" w:hAnsiTheme="minorHAnsi"/>
+            <w:noProof/>
+            <w:kern w:val="2"/>
+            <w:sz w:val="24"/>
+            <w:szCs w:val="24"/>
+            <w:lang w:val="en-AT" w:eastAsia="en-AT"/>
+            <w14:ligatures w14:val="standardContextual"/>
+          </w:rPr>
+          <w:tab/>
+        </w:r>
+        <w:r>
+          <w:rPr>
+            <w:rStyle w:val="Hyperlink"/>
+            <w:noProof/>
+          </w:rPr>
+          <w:t>Task 2.jl</w:t>
+        </w:r>
+        <w:r>
+          <w:rPr>
+            <w:noProof/>
+            <w:webHidden/>
+          </w:rPr>
+          <w:tab/>
+        </w:r>
+        <w:r>
+          <w:rPr>
+            <w:noProof/>
+            <w:webHidden/>
+          </w:rPr>
+          <w:fldChar w:fldCharType="begin"/>
+        </w:r>
+        <w:r>
+          <w:rPr>
+            <w:noProof/>
+            <w:webHidden/>
+          </w:rPr>
+          <w:instrText xml:space="preserve"> PAGEREF _Toc172040706 \h </w:instrText>
+        </w:r>
+        <w:r>
+          <w:rPr>
+            <w:noProof/>
+            <w:webHidden/>
+          </w:rPr>
+        </w:r>
+        <w:r>
+          <w:rPr>
+            <w:noProof/>
+            <w:webHidden/>
+          </w:rPr>
+          <w:fldChar w:fldCharType="separate"/>
+        </w:r>
+        <w:r>
+          <w:rPr>
+            <w:noProof/>
+            <w:webHidden/>
+          </w:rPr>
+          <w:t>4</w:t>
+        </w:r>
+        <w:r>
+          <w:rPr>
+            <w:noProof/>
+            <w:webHidden/>
+          </w:rPr>
+          <w:fldChar w:fldCharType="end"/>
+        </w:r>
+      </w:hyperlink>
+    </w:p>
+    <w:p>
+      <w:pPr>
+        <w:pStyle w:val="TOC2"/>
+        <w:rPr>
+          <w:rFonts w:asciiTheme="minorHAnsi" w:eastAsiaTheme="minorEastAsia" w:hAnsiTheme="minorHAnsi"/>
+          <w:noProof/>
+          <w:kern w:val="2"/>
+          <w:sz w:val="24"/>
+          <w:szCs w:val="24"/>
+          <w:lang w:val="en-AT" w:eastAsia="en-AT"/>
+          <w14:ligatures w14:val="standardContextual"/>
+        </w:rPr>
+      </w:pPr>
+      <w:hyperlink w:anchor="_Toc172040707" w:history="1">
+        <w:r>
+          <w:rPr>
+            <w:rStyle w:val="Hyperlink"/>
+            <w:noProof/>
+          </w:rPr>
+          <w:t>3.1.</w:t>
+        </w:r>
+        <w:r>
+          <w:rPr>
+            <w:rFonts w:asciiTheme="minorHAnsi" w:eastAsiaTheme="minorEastAsia" w:hAnsiTheme="minorHAnsi"/>
+            <w:noProof/>
+            <w:kern w:val="2"/>
+            <w:sz w:val="24"/>
+            <w:szCs w:val="24"/>
+            <w:lang w:val="en-AT" w:eastAsia="en-AT"/>
+            <w14:ligatures w14:val="standardContextual"/>
+          </w:rPr>
+          <w:tab/>
+        </w:r>
+        <w:r>
+          <w:rPr>
+            <w:rStyle w:val="Hyperlink"/>
+            <w:noProof/>
+          </w:rPr>
+          <w:t>findNextNode</w:t>
+        </w:r>
+        <w:r>
+          <w:rPr>
+            <w:noProof/>
+            <w:webHidden/>
+          </w:rPr>
+          <w:tab/>
+        </w:r>
+        <w:r>
+          <w:rPr>
+            <w:noProof/>
+            <w:webHidden/>
+          </w:rPr>
+          <w:fldChar w:fldCharType="begin"/>
+        </w:r>
+        <w:r>
+          <w:rPr>
+            <w:noProof/>
+            <w:webHidden/>
+          </w:rPr>
+          <w:instrText xml:space="preserve"> PAGEREF _Toc172040707 \h </w:instrText>
+        </w:r>
+        <w:r>
+          <w:rPr>
+            <w:noProof/>
+            <w:webHidden/>
+          </w:rPr>
+        </w:r>
+        <w:r>
+          <w:rPr>
+            <w:noProof/>
+            <w:webHidden/>
+          </w:rPr>
+          <w:fldChar w:fldCharType="separate"/>
+        </w:r>
+        <w:r>
+          <w:rPr>
+            <w:noProof/>
+            <w:webHidden/>
+          </w:rPr>
+          <w:t>4</w:t>
+        </w:r>
+        <w:r>
+          <w:rPr>
+            <w:noProof/>
+            <w:webHidden/>
+          </w:rPr>
+          <w:fldChar w:fldCharType="end"/>
+        </w:r>
+      </w:hyperlink>
+    </w:p>
+    <w:p>
+      <w:pPr>
+        <w:pStyle w:val="TOC2"/>
+        <w:rPr>
+          <w:rFonts w:asciiTheme="minorHAnsi" w:eastAsiaTheme="minorEastAsia" w:hAnsiTheme="minorHAnsi"/>
+          <w:noProof/>
+          <w:kern w:val="2"/>
+          <w:sz w:val="24"/>
+          <w:szCs w:val="24"/>
+          <w:lang w:val="en-AT" w:eastAsia="en-AT"/>
+          <w14:ligatures w14:val="standardContextual"/>
+        </w:rPr>
+      </w:pPr>
+      <w:hyperlink w:anchor="_Toc172040708" w:history="1">
+        <w:r>
+          <w:rPr>
+            <w:rStyle w:val="Hyperlink"/>
+            <w:noProof/>
+          </w:rPr>
+          <w:t>3.2.</w:t>
+        </w:r>
+        <w:r>
+          <w:rPr>
+            <w:rFonts w:asciiTheme="minorHAnsi" w:eastAsiaTheme="minorEastAsia" w:hAnsiTheme="minorHAnsi"/>
+            <w:noProof/>
+            <w:kern w:val="2"/>
+            <w:sz w:val="24"/>
+            <w:szCs w:val="24"/>
+            <w:lang w:val="en-AT" w:eastAsia="en-AT"/>
+            <w14:ligatures w14:val="standardContextual"/>
+          </w:rPr>
+          <w:tab/>
+        </w:r>
+        <w:r>
+          <w:rPr>
+            <w:rStyle w:val="Hyperlink"/>
+            <w:noProof/>
+          </w:rPr>
+          <w:t>hasPath</w:t>
+        </w:r>
+        <w:r>
+          <w:rPr>
+            <w:noProof/>
+            <w:webHidden/>
+          </w:rPr>
+          <w:tab/>
+        </w:r>
+        <w:r>
+          <w:rPr>
+            <w:noProof/>
+            <w:webHidden/>
+          </w:rPr>
+          <w:fldChar w:fldCharType="begin"/>
+        </w:r>
+        <w:r>
+          <w:rPr>
+            <w:noProof/>
+            <w:webHidden/>
+          </w:rPr>
+          <w:instrText xml:space="preserve"> PAGEREF _Toc172040708 \h </w:instrText>
+        </w:r>
+        <w:r>
+          <w:rPr>
+            <w:noProof/>
+            <w:webHidden/>
+          </w:rPr>
+        </w:r>
+        <w:r>
+          <w:rPr>
+            <w:noProof/>
+            <w:webHidden/>
+          </w:rPr>
+          <w:fldChar w:fldCharType="separate"/>
+        </w:r>
+        <w:r>
+          <w:rPr>
+            <w:noProof/>
+            <w:webHidden/>
+          </w:rPr>
+          <w:t>4</w:t>
+        </w:r>
+        <w:r>
+          <w:rPr>
+            <w:noProof/>
+            <w:webHidden/>
+          </w:rPr>
+          <w:fldChar w:fldCharType="end"/>
+        </w:r>
+      </w:hyperlink>
+    </w:p>
+    <w:p>
+      <w:pPr>
+        <w:pStyle w:val="TOC2"/>
+        <w:rPr>
+          <w:rFonts w:asciiTheme="minorHAnsi" w:eastAsiaTheme="minorEastAsia" w:hAnsiTheme="minorHAnsi"/>
+          <w:noProof/>
+          <w:kern w:val="2"/>
+          <w:sz w:val="24"/>
+          <w:szCs w:val="24"/>
+          <w:lang w:val="en-AT" w:eastAsia="en-AT"/>
+          <w14:ligatures w14:val="standardContextual"/>
+        </w:rPr>
+      </w:pPr>
+      <w:hyperlink w:anchor="_Toc172040709" w:history="1">
+        <w:r>
+          <w:rPr>
+            <w:rStyle w:val="Hyperlink"/>
+            <w:noProof/>
+          </w:rPr>
+          <w:t>3.3.</w:t>
+        </w:r>
+        <w:r>
+          <w:rPr>
+            <w:rFonts w:asciiTheme="minorHAnsi" w:eastAsiaTheme="minorEastAsia" w:hAnsiTheme="minorHAnsi"/>
+            <w:noProof/>
+            <w:kern w:val="2"/>
+            <w:sz w:val="24"/>
+            <w:szCs w:val="24"/>
+            <w:lang w:val="en-AT" w:eastAsia="en-AT"/>
+            <w14:ligatures w14:val="standardContextual"/>
+          </w:rPr>
+          <w:tab/>
+        </w:r>
+        <w:r>
+          <w:rPr>
+            <w:rStyle w:val="Hyperlink"/>
+            <w:noProof/>
+          </w:rPr>
+          <w:t>DijsktraAlgorithm</w:t>
+        </w:r>
+        <w:r>
+          <w:rPr>
+            <w:noProof/>
+            <w:webHidden/>
+          </w:rPr>
+          <w:tab/>
+        </w:r>
+        <w:r>
+          <w:rPr>
+            <w:noProof/>
+            <w:webHidden/>
+          </w:rPr>
+          <w:fldChar w:fldCharType="begin"/>
+        </w:r>
+        <w:r>
+          <w:rPr>
+            <w:noProof/>
+            <w:webHidden/>
+          </w:rPr>
+          <w:instrText xml:space="preserve"> PAGEREF _Toc172040709 \h </w:instrText>
+        </w:r>
+        <w:r>
+          <w:rPr>
+            <w:noProof/>
+            <w:webHidden/>
+          </w:rPr>
+        </w:r>
+        <w:r>
+          <w:rPr>
+            <w:noProof/>
+            <w:webHidden/>
+          </w:rPr>
+          <w:fldChar w:fldCharType="separate"/>
+        </w:r>
+        <w:r>
+          <w:rPr>
+            <w:noProof/>
+            <w:webHidden/>
+          </w:rPr>
+          <w:t>5</w:t>
+        </w:r>
+        <w:r>
+          <w:rPr>
+            <w:noProof/>
+            <w:webHidden/>
+          </w:rPr>
+          <w:fldChar w:fldCharType="end"/>
+        </w:r>
+      </w:hyperlink>
+    </w:p>
+    <w:p>
+      <w:pPr>
+        <w:pStyle w:val="TOC2"/>
+        <w:rPr>
+          <w:rFonts w:asciiTheme="minorHAnsi" w:eastAsiaTheme="minorEastAsia" w:hAnsiTheme="minorHAnsi"/>
+          <w:noProof/>
+          <w:kern w:val="2"/>
+          <w:sz w:val="24"/>
+          <w:szCs w:val="24"/>
+          <w:lang w:val="en-AT" w:eastAsia="en-AT"/>
+          <w14:ligatures w14:val="standardContextual"/>
+        </w:rPr>
+      </w:pPr>
+      <w:hyperlink w:anchor="_Toc172040710" w:history="1">
+        <w:r>
+          <w:rPr>
+            <w:rStyle w:val="Hyperlink"/>
+            <w:noProof/>
+          </w:rPr>
+          <w:t>3.4.</w:t>
+        </w:r>
+        <w:r>
+          <w:rPr>
+            <w:rFonts w:asciiTheme="minorHAnsi" w:eastAsiaTheme="minorEastAsia" w:hAnsiTheme="minorHAnsi"/>
+            <w:noProof/>
+            <w:kern w:val="2"/>
+            <w:sz w:val="24"/>
+            <w:szCs w:val="24"/>
+            <w:lang w:val="en-AT" w:eastAsia="en-AT"/>
+            <w14:ligatures w14:val="standardContextual"/>
+          </w:rPr>
+          <w:tab/>
+        </w:r>
+        <w:r>
+          <w:rPr>
+            <w:rStyle w:val="Hyperlink"/>
+            <w:noProof/>
+          </w:rPr>
+          <w:t>computeShortestPath</w:t>
+        </w:r>
+        <w:r>
+          <w:rPr>
+            <w:noProof/>
+            <w:webHidden/>
+          </w:rPr>
+          <w:tab/>
+        </w:r>
+        <w:r>
+          <w:rPr>
+            <w:noProof/>
+            <w:webHidden/>
+          </w:rPr>
+          <w:fldChar w:fldCharType="begin"/>
+        </w:r>
+        <w:r>
+          <w:rPr>
+            <w:noProof/>
+            <w:webHidden/>
+          </w:rPr>
+          <w:instrText xml:space="preserve"> PAGEREF _Toc172040710 \h </w:instrText>
+        </w:r>
+        <w:r>
+          <w:rPr>
+            <w:noProof/>
+            <w:webHidden/>
+          </w:rPr>
+        </w:r>
+        <w:r>
+          <w:rPr>
+            <w:noProof/>
+            <w:webHidden/>
+          </w:rPr>
+          <w:fldChar w:fldCharType="separate"/>
+        </w:r>
+        <w:r>
+          <w:rPr>
+            <w:noProof/>
+            <w:webHidden/>
+          </w:rPr>
+          <w:t>5</w:t>
+        </w:r>
+        <w:r>
+          <w:rPr>
+            <w:noProof/>
+            <w:webHidden/>
+          </w:rPr>
+          <w:fldChar w:fldCharType="end"/>
+        </w:r>
+      </w:hyperlink>
+    </w:p>
+    <w:p>
+      <w:pPr>
+        <w:pStyle w:val="TOC2"/>
+        <w:rPr>
+          <w:rFonts w:asciiTheme="minorHAnsi" w:eastAsiaTheme="minorEastAsia" w:hAnsiTheme="minorHAnsi"/>
+          <w:noProof/>
+          <w:kern w:val="2"/>
+          <w:sz w:val="24"/>
+          <w:szCs w:val="24"/>
+          <w:lang w:val="en-AT" w:eastAsia="en-AT"/>
+          <w14:ligatures w14:val="standardContextual"/>
+        </w:rPr>
+      </w:pPr>
+      <w:hyperlink w:anchor="_Toc172040711" w:history="1">
+        <w:r>
+          <w:rPr>
+            <w:rStyle w:val="Hyperlink"/>
+            <w:noProof/>
+          </w:rPr>
+          <w:t>3.5.</w:t>
+        </w:r>
+        <w:r>
+          <w:rPr>
+            <w:rFonts w:asciiTheme="minorHAnsi" w:eastAsiaTheme="minorEastAsia" w:hAnsiTheme="minorHAnsi"/>
+            <w:noProof/>
+            <w:kern w:val="2"/>
+            <w:sz w:val="24"/>
+            <w:szCs w:val="24"/>
+            <w:lang w:val="en-AT" w:eastAsia="en-AT"/>
+            <w14:ligatures w14:val="standardContextual"/>
+          </w:rPr>
+          <w:tab/>
+        </w:r>
+        <w:r>
+          <w:rPr>
+            <w:rStyle w:val="Hyperlink"/>
+            <w:noProof/>
+          </w:rPr>
+          <w:t>buildTSPmodel</w:t>
+        </w:r>
+        <w:r>
+          <w:rPr>
+            <w:noProof/>
+            <w:webHidden/>
+          </w:rPr>
+          <w:tab/>
+        </w:r>
+        <w:r>
+          <w:rPr>
+            <w:noProof/>
+            <w:webHidden/>
+          </w:rPr>
+          <w:fldChar w:fldCharType="begin"/>
+        </w:r>
+        <w:r>
+          <w:rPr>
+            <w:noProof/>
+            <w:webHidden/>
+          </w:rPr>
+          <w:instrText xml:space="preserve"> PAGEREF _Toc172040711 \h </w:instrText>
+        </w:r>
+        <w:r>
+          <w:rPr>
+            <w:noProof/>
+            <w:webHidden/>
+          </w:rPr>
+        </w:r>
+        <w:r>
+          <w:rPr>
+            <w:noProof/>
+            <w:webHidden/>
+          </w:rPr>
+          <w:fldChar w:fldCharType="separate"/>
+        </w:r>
+        <w:r>
+          <w:rPr>
+            <w:noProof/>
+            <w:webHidden/>
+          </w:rPr>
+          <w:t>5</w:t>
+        </w:r>
+        <w:r>
+          <w:rPr>
+            <w:noProof/>
+            <w:webHidden/>
+          </w:rPr>
+          <w:fldChar w:fldCharType="end"/>
+        </w:r>
+      </w:hyperlink>
+    </w:p>
+    <w:p>
+      <w:pPr>
+        <w:pStyle w:val="TOC2"/>
+        <w:rPr>
+          <w:rFonts w:asciiTheme="minorHAnsi" w:eastAsiaTheme="minorEastAsia" w:hAnsiTheme="minorHAnsi"/>
+          <w:noProof/>
+          <w:kern w:val="2"/>
+          <w:sz w:val="24"/>
+          <w:szCs w:val="24"/>
+          <w:lang w:val="en-AT" w:eastAsia="en-AT"/>
+          <w14:ligatures w14:val="standardContextual"/>
+        </w:rPr>
+      </w:pPr>
+      <w:hyperlink w:anchor="_Toc172040712" w:history="1">
+        <w:r>
+          <w:rPr>
+            <w:rStyle w:val="Hyperlink"/>
+            <w:noProof/>
+          </w:rPr>
+          <w:t>3.6.</w:t>
+        </w:r>
+        <w:r>
+          <w:rPr>
+            <w:rFonts w:asciiTheme="minorHAnsi" w:eastAsiaTheme="minorEastAsia" w:hAnsiTheme="minorHAnsi"/>
+            <w:noProof/>
+            <w:kern w:val="2"/>
+            <w:sz w:val="24"/>
+            <w:szCs w:val="24"/>
+            <w:lang w:val="en-AT" w:eastAsia="en-AT"/>
+            <w14:ligatures w14:val="standardContextual"/>
+          </w:rPr>
+          <w:tab/>
+        </w:r>
+        <w:r>
+          <w:rPr>
+            <w:rStyle w:val="Hyperlink"/>
+            <w:noProof/>
+          </w:rPr>
+          <w:t>addConnectivityCut</w:t>
+        </w:r>
+        <w:r>
+          <w:rPr>
+            <w:noProof/>
+            <w:webHidden/>
+          </w:rPr>
+          <w:tab/>
+        </w:r>
+        <w:r>
+          <w:rPr>
+            <w:noProof/>
+            <w:webHidden/>
+          </w:rPr>
+          <w:fldChar w:fldCharType="begin"/>
+        </w:r>
+        <w:r>
+          <w:rPr>
+            <w:noProof/>
+            <w:webHidden/>
+          </w:rPr>
+          <w:instrText xml:space="preserve"> PAGEREF _Toc172040712 \h </w:instrText>
+        </w:r>
+        <w:r>
+          <w:rPr>
+            <w:noProof/>
+            <w:webHidden/>
+          </w:rPr>
+        </w:r>
+        <w:r>
+          <w:rPr>
+            <w:noProof/>
+            <w:webHidden/>
+          </w:rPr>
+          <w:fldChar w:fldCharType="separate"/>
+        </w:r>
+        <w:r>
+          <w:rPr>
+            <w:noProof/>
+            <w:webHidden/>
+          </w:rPr>
+          <w:t>5</w:t>
+        </w:r>
+        <w:r>
+          <w:rPr>
+            <w:noProof/>
+            <w:webHidden/>
+          </w:rPr>
+          <w:fldChar w:fldCharType="end"/>
+        </w:r>
+      </w:hyperlink>
+    </w:p>
+    <w:p>
+      <w:pPr>
+        <w:pStyle w:val="TOC2"/>
+        <w:rPr>
+          <w:rFonts w:asciiTheme="minorHAnsi" w:eastAsiaTheme="minorEastAsia" w:hAnsiTheme="minorHAnsi"/>
+          <w:noProof/>
+          <w:kern w:val="2"/>
+          <w:sz w:val="24"/>
+          <w:szCs w:val="24"/>
+          <w:lang w:val="en-AT" w:eastAsia="en-AT"/>
+          <w14:ligatures w14:val="standardContextual"/>
+        </w:rPr>
+      </w:pPr>
+      <w:hyperlink w:anchor="_Toc172040713" w:history="1">
+        <w:r>
+          <w:rPr>
+            <w:rStyle w:val="Hyperlink"/>
+            <w:noProof/>
+          </w:rPr>
+          <w:t>3.7.</w:t>
+        </w:r>
+        <w:r>
+          <w:rPr>
+            <w:rFonts w:asciiTheme="minorHAnsi" w:eastAsiaTheme="minorEastAsia" w:hAnsiTheme="minorHAnsi"/>
+            <w:noProof/>
+            <w:kern w:val="2"/>
+            <w:sz w:val="24"/>
+            <w:szCs w:val="24"/>
+            <w:lang w:val="en-AT" w:eastAsia="en-AT"/>
+            <w14:ligatures w14:val="standardContextual"/>
+          </w:rPr>
+          <w:tab/>
+        </w:r>
+        <w:r>
+          <w:rPr>
+            <w:rStyle w:val="Hyperlink"/>
+            <w:noProof/>
+          </w:rPr>
+          <w:t>connectivityCutsAlgorithm</w:t>
+        </w:r>
+        <w:r>
+          <w:rPr>
+            <w:noProof/>
+            <w:webHidden/>
+          </w:rPr>
+          <w:tab/>
+        </w:r>
+        <w:r>
+          <w:rPr>
+            <w:noProof/>
+            <w:webHidden/>
+          </w:rPr>
+          <w:fldChar w:fldCharType="begin"/>
+        </w:r>
+        <w:r>
+          <w:rPr>
+            <w:noProof/>
+            <w:webHidden/>
+          </w:rPr>
+          <w:instrText xml:space="preserve"> PAGEREF _Toc172040713 \h </w:instrText>
+        </w:r>
+        <w:r>
+          <w:rPr>
+            <w:noProof/>
+            <w:webHidden/>
+          </w:rPr>
+        </w:r>
+        <w:r>
+          <w:rPr>
+            <w:noProof/>
+            <w:webHidden/>
+          </w:rPr>
+          <w:fldChar w:fldCharType="separate"/>
+        </w:r>
+        <w:r>
+          <w:rPr>
+            <w:noProof/>
+            <w:webHidden/>
+          </w:rPr>
+          <w:t>5</w:t>
+        </w:r>
+        <w:r>
+          <w:rPr>
+            <w:noProof/>
+            <w:webHidden/>
+          </w:rPr>
+          <w:fldChar w:fldCharType="end"/>
+        </w:r>
+      </w:hyperlink>
+    </w:p>
+    <w:p>
+      <w:pPr>
+        <w:pStyle w:val="TOC1"/>
+        <w:rPr>
+          <w:rFonts w:asciiTheme="minorHAnsi" w:eastAsiaTheme="minorEastAsia" w:hAnsiTheme="minorHAnsi"/>
+          <w:noProof/>
+          <w:kern w:val="2"/>
+          <w:sz w:val="24"/>
+          <w:szCs w:val="24"/>
+          <w:lang w:val="en-AT" w:eastAsia="en-AT"/>
+          <w14:ligatures w14:val="standardContextual"/>
+        </w:rPr>
+      </w:pPr>
+      <w:hyperlink w:anchor="_Toc172040714" w:history="1">
+        <w:r>
+          <w:rPr>
+            <w:rStyle w:val="Hyperlink"/>
+            <w:noProof/>
+          </w:rPr>
+          <w:t>4.</w:t>
+        </w:r>
+        <w:r>
+          <w:rPr>
+            <w:rFonts w:asciiTheme="minorHAnsi" w:eastAsiaTheme="minorEastAsia" w:hAnsiTheme="minorHAnsi"/>
+            <w:noProof/>
+            <w:kern w:val="2"/>
+            <w:sz w:val="24"/>
+            <w:szCs w:val="24"/>
+            <w:lang w:val="en-AT" w:eastAsia="en-AT"/>
+            <w14:ligatures w14:val="standardContextual"/>
+          </w:rPr>
+          <w:tab/>
+        </w:r>
+        <w:r>
+          <w:rPr>
+            <w:rStyle w:val="Hyperlink"/>
+            <w:noProof/>
+          </w:rPr>
+          <w:t>Task 3</w:t>
+        </w:r>
+        <w:r>
+          <w:rPr>
+            <w:noProof/>
+            <w:webHidden/>
+          </w:rPr>
+          <w:tab/>
+        </w:r>
+        <w:r>
+          <w:rPr>
+            <w:noProof/>
+            <w:webHidden/>
+          </w:rPr>
+          <w:fldChar w:fldCharType="begin"/>
+        </w:r>
+        <w:r>
+          <w:rPr>
+            <w:noProof/>
+            <w:webHidden/>
+          </w:rPr>
+          <w:instrText xml:space="preserve"> PAGEREF _Toc172040714 \h </w:instrText>
+        </w:r>
+        <w:r>
+          <w:rPr>
+            <w:noProof/>
+            <w:webHidden/>
+          </w:rPr>
+        </w:r>
+        <w:r>
+          <w:rPr>
+            <w:noProof/>
+            <w:webHidden/>
+          </w:rPr>
+          <w:fldChar w:fldCharType="separate"/>
+        </w:r>
+        <w:r>
+          <w:rPr>
+            <w:noProof/>
+            <w:webHidden/>
+          </w:rPr>
+          <w:t>5</w:t>
+        </w:r>
+        <w:r>
+          <w:rPr>
+            <w:noProof/>
+            <w:webHidden/>
+          </w:rPr>
+          <w:fldChar w:fldCharType="end"/>
+        </w:r>
+      </w:hyperlink>
+    </w:p>
+    <w:p>
+      <w:pPr>
+        <w:pStyle w:val="TOC1"/>
+        <w:rPr>
+          <w:rFonts w:asciiTheme="minorHAnsi" w:eastAsiaTheme="minorEastAsia" w:hAnsiTheme="minorHAnsi"/>
+          <w:noProof/>
+          <w:kern w:val="2"/>
+          <w:sz w:val="24"/>
+          <w:szCs w:val="24"/>
+          <w:lang w:val="en-AT" w:eastAsia="en-AT"/>
+          <w14:ligatures w14:val="standardContextual"/>
+        </w:rPr>
+      </w:pPr>
+      <w:hyperlink w:anchor="_Toc172040715" w:history="1">
+        <w:r>
+          <w:rPr>
+            <w:rStyle w:val="Hyperlink"/>
+            <w:noProof/>
+          </w:rPr>
+          <w:t>5.</w:t>
+        </w:r>
+        <w:r>
+          <w:rPr>
+            <w:rFonts w:asciiTheme="minorHAnsi" w:eastAsiaTheme="minorEastAsia" w:hAnsiTheme="minorHAnsi"/>
+            <w:noProof/>
+            <w:kern w:val="2"/>
+            <w:sz w:val="24"/>
+            <w:szCs w:val="24"/>
+            <w:lang w:val="en-AT" w:eastAsia="en-AT"/>
+            <w14:ligatures w14:val="standardContextual"/>
+          </w:rPr>
+          <w:tab/>
+        </w:r>
+        <w:r>
+          <w:rPr>
+            <w:rStyle w:val="Hyperlink"/>
+            <w:noProof/>
+          </w:rPr>
+          <w:t>Task4.jl</w:t>
+        </w:r>
+        <w:r>
+          <w:rPr>
+            <w:noProof/>
+            <w:webHidden/>
+          </w:rPr>
+          <w:tab/>
+        </w:r>
+        <w:r>
+          <w:rPr>
+            <w:noProof/>
+            <w:webHidden/>
+          </w:rPr>
+          <w:fldChar w:fldCharType="begin"/>
+        </w:r>
+        <w:r>
+          <w:rPr>
+            <w:noProof/>
+            <w:webHidden/>
+          </w:rPr>
+          <w:instrText xml:space="preserve"> PAGEREF _Toc172040715 \h </w:instrText>
+        </w:r>
+        <w:r>
+          <w:rPr>
+            <w:noProof/>
+            <w:webHidden/>
+          </w:rPr>
+        </w:r>
+        <w:r>
+          <w:rPr>
+            <w:noProof/>
+            <w:webHidden/>
+          </w:rPr>
+          <w:fldChar w:fldCharType="separate"/>
+        </w:r>
+        <w:r>
+          <w:rPr>
+            <w:noProof/>
+            <w:webHidden/>
+          </w:rPr>
+          <w:t>6</w:t>
+        </w:r>
+        <w:r>
+          <w:rPr>
+            <w:noProof/>
+            <w:webHidden/>
+          </w:rPr>
+          <w:fldChar w:fldCharType="end"/>
+        </w:r>
+      </w:hyperlink>
+    </w:p>
+    <w:p>
+      <w:pPr>
+        <w:pStyle w:val="TOC2"/>
+        <w:rPr>
+          <w:rFonts w:asciiTheme="minorHAnsi" w:eastAsiaTheme="minorEastAsia" w:hAnsiTheme="minorHAnsi"/>
+          <w:noProof/>
+          <w:kern w:val="2"/>
+          <w:sz w:val="24"/>
+          <w:szCs w:val="24"/>
+          <w:lang w:val="en-AT" w:eastAsia="en-AT"/>
+          <w14:ligatures w14:val="standardContextual"/>
+        </w:rPr>
+      </w:pPr>
+      <w:hyperlink w:anchor="_Toc172040716" w:history="1">
+        <w:r>
+          <w:rPr>
+            <w:rStyle w:val="Hyperlink"/>
+            <w:noProof/>
+          </w:rPr>
+          <w:t>5.1.</w:t>
+        </w:r>
+        <w:r>
+          <w:rPr>
+            <w:rFonts w:asciiTheme="minorHAnsi" w:eastAsiaTheme="minorEastAsia" w:hAnsiTheme="minorHAnsi"/>
+            <w:noProof/>
+            <w:kern w:val="2"/>
+            <w:sz w:val="24"/>
+            <w:szCs w:val="24"/>
+            <w:lang w:val="en-AT" w:eastAsia="en-AT"/>
+            <w14:ligatures w14:val="standardContextual"/>
+          </w:rPr>
+          <w:tab/>
+        </w:r>
+        <w:r>
+          <w:rPr>
+            <w:rStyle w:val="Hyperlink"/>
+            <w:noProof/>
+          </w:rPr>
+          <w:t>findNextNode</w:t>
+        </w:r>
+        <w:r>
+          <w:rPr>
+            <w:noProof/>
+            <w:webHidden/>
+          </w:rPr>
+          <w:tab/>
+        </w:r>
+        <w:r>
+          <w:rPr>
+            <w:noProof/>
+            <w:webHidden/>
+          </w:rPr>
+          <w:fldChar w:fldCharType="begin"/>
+        </w:r>
+        <w:r>
+          <w:rPr>
+            <w:noProof/>
+            <w:webHidden/>
+          </w:rPr>
+          <w:instrText xml:space="preserve"> PAGEREF _Toc172040716 \h </w:instrText>
+        </w:r>
+        <w:r>
+          <w:rPr>
+            <w:noProof/>
+            <w:webHidden/>
+          </w:rPr>
+        </w:r>
+        <w:r>
+          <w:rPr>
+            <w:noProof/>
+            <w:webHidden/>
+          </w:rPr>
+          <w:fldChar w:fldCharType="separate"/>
+        </w:r>
+        <w:r>
+          <w:rPr>
+            <w:noProof/>
+            <w:webHidden/>
+          </w:rPr>
+          <w:t>6</w:t>
+        </w:r>
+        <w:r>
+          <w:rPr>
+            <w:noProof/>
+            <w:webHidden/>
+          </w:rPr>
+          <w:fldChar w:fldCharType="end"/>
+        </w:r>
+      </w:hyperlink>
+    </w:p>
+    <w:p>
+      <w:pPr>
+        <w:pStyle w:val="TOC2"/>
+        <w:rPr>
+          <w:rFonts w:asciiTheme="minorHAnsi" w:eastAsiaTheme="minorEastAsia" w:hAnsiTheme="minorHAnsi"/>
+          <w:noProof/>
+          <w:kern w:val="2"/>
+          <w:sz w:val="24"/>
+          <w:szCs w:val="24"/>
+          <w:lang w:val="en-AT" w:eastAsia="en-AT"/>
+          <w14:ligatures w14:val="standardContextual"/>
+        </w:rPr>
+      </w:pPr>
+      <w:hyperlink w:anchor="_Toc172040717" w:history="1">
+        <w:r>
+          <w:rPr>
+            <w:rStyle w:val="Hyperlink"/>
+            <w:noProof/>
+          </w:rPr>
+          <w:t>5.2.</w:t>
+        </w:r>
+        <w:r>
+          <w:rPr>
+            <w:rFonts w:asciiTheme="minorHAnsi" w:eastAsiaTheme="minorEastAsia" w:hAnsiTheme="minorHAnsi"/>
+            <w:noProof/>
+            <w:kern w:val="2"/>
+            <w:sz w:val="24"/>
+            <w:szCs w:val="24"/>
+            <w:lang w:val="en-AT" w:eastAsia="en-AT"/>
+            <w14:ligatures w14:val="standardContextual"/>
+          </w:rPr>
+          <w:tab/>
+        </w:r>
+        <w:r>
+          <w:rPr>
+            <w:rStyle w:val="Hyperlink"/>
+            <w:noProof/>
+          </w:rPr>
+          <w:t>hasPath</w:t>
+        </w:r>
+        <w:r>
+          <w:rPr>
+            <w:noProof/>
+            <w:webHidden/>
+          </w:rPr>
+          <w:tab/>
+        </w:r>
+        <w:r>
+          <w:rPr>
+            <w:noProof/>
+            <w:webHidden/>
+          </w:rPr>
+          <w:fldChar w:fldCharType="begin"/>
+        </w:r>
+        <w:r>
+          <w:rPr>
+            <w:noProof/>
+            <w:webHidden/>
+          </w:rPr>
+          <w:instrText xml:space="preserve"> PAGEREF _Toc172040717 \h </w:instrText>
+        </w:r>
+        <w:r>
+          <w:rPr>
+            <w:noProof/>
+            <w:webHidden/>
+          </w:rPr>
+        </w:r>
+        <w:r>
+          <w:rPr>
+            <w:noProof/>
+            <w:webHidden/>
+          </w:rPr>
+          <w:fldChar w:fldCharType="separate"/>
+        </w:r>
+        <w:r>
+          <w:rPr>
+            <w:noProof/>
+            <w:webHidden/>
+          </w:rPr>
+          <w:t>6</w:t>
+        </w:r>
+        <w:r>
+          <w:rPr>
+            <w:noProof/>
+            <w:webHidden/>
+          </w:rPr>
+          <w:fldChar w:fldCharType="end"/>
+        </w:r>
+      </w:hyperlink>
+    </w:p>
+    <w:p>
+      <w:pPr>
+        <w:pStyle w:val="TOC2"/>
+        <w:rPr>
+          <w:rFonts w:asciiTheme="minorHAnsi" w:eastAsiaTheme="minorEastAsia" w:hAnsiTheme="minorHAnsi"/>
+          <w:noProof/>
+          <w:kern w:val="2"/>
+          <w:sz w:val="24"/>
+          <w:szCs w:val="24"/>
+          <w:lang w:val="en-AT" w:eastAsia="en-AT"/>
+          <w14:ligatures w14:val="standardContextual"/>
+        </w:rPr>
+      </w:pPr>
+      <w:hyperlink w:anchor="_Toc172040718" w:history="1">
+        <w:r>
+          <w:rPr>
+            <w:rStyle w:val="Hyperlink"/>
+            <w:noProof/>
+          </w:rPr>
+          <w:t>5.3.</w:t>
+        </w:r>
+        <w:r>
+          <w:rPr>
+            <w:rFonts w:asciiTheme="minorHAnsi" w:eastAsiaTheme="minorEastAsia" w:hAnsiTheme="minorHAnsi"/>
+            <w:noProof/>
+            <w:kern w:val="2"/>
+            <w:sz w:val="24"/>
+            <w:szCs w:val="24"/>
+            <w:lang w:val="en-AT" w:eastAsia="en-AT"/>
+            <w14:ligatures w14:val="standardContextual"/>
+          </w:rPr>
+          <w:tab/>
+        </w:r>
+        <w:r>
+          <w:rPr>
+            <w:rStyle w:val="Hyperlink"/>
+            <w:noProof/>
+          </w:rPr>
+          <w:t>DijsktraAlgorithm</w:t>
+        </w:r>
+        <w:r>
+          <w:rPr>
+            <w:noProof/>
+            <w:webHidden/>
+          </w:rPr>
+          <w:tab/>
+        </w:r>
+        <w:r>
+          <w:rPr>
+            <w:noProof/>
+            <w:webHidden/>
+          </w:rPr>
+          <w:fldChar w:fldCharType="begin"/>
+        </w:r>
+        <w:r>
+          <w:rPr>
+            <w:noProof/>
+            <w:webHidden/>
+          </w:rPr>
+          <w:instrText xml:space="preserve"> PAGEREF _Toc172040718 \h </w:instrText>
+        </w:r>
+        <w:r>
+          <w:rPr>
+            <w:noProof/>
+            <w:webHidden/>
+          </w:rPr>
+        </w:r>
+        <w:r>
+          <w:rPr>
+            <w:noProof/>
+            <w:webHidden/>
+          </w:rPr>
+          <w:fldChar w:fldCharType="separate"/>
+        </w:r>
+        <w:r>
+          <w:rPr>
+            <w:noProof/>
+            <w:webHidden/>
+          </w:rPr>
+          <w:t>6</w:t>
+        </w:r>
+        <w:r>
+          <w:rPr>
+            <w:noProof/>
+            <w:webHidden/>
+          </w:rPr>
+          <w:fldChar w:fldCharType="end"/>
+        </w:r>
+      </w:hyperlink>
+    </w:p>
+    <w:p>
+      <w:pPr>
+        <w:pStyle w:val="TOC2"/>
+        <w:rPr>
+          <w:rFonts w:asciiTheme="minorHAnsi" w:eastAsiaTheme="minorEastAsia" w:hAnsiTheme="minorHAnsi"/>
+          <w:noProof/>
+          <w:kern w:val="2"/>
+          <w:sz w:val="24"/>
+          <w:szCs w:val="24"/>
+          <w:lang w:val="en-AT" w:eastAsia="en-AT"/>
+          <w14:ligatures w14:val="standardContextual"/>
+        </w:rPr>
+      </w:pPr>
+      <w:hyperlink w:anchor="_Toc172040719" w:history="1">
+        <w:r>
+          <w:rPr>
+            <w:rStyle w:val="Hyperlink"/>
+            <w:noProof/>
+          </w:rPr>
+          <w:t>5.4.</w:t>
+        </w:r>
+        <w:r>
+          <w:rPr>
+            <w:rFonts w:asciiTheme="minorHAnsi" w:eastAsiaTheme="minorEastAsia" w:hAnsiTheme="minorHAnsi"/>
+            <w:noProof/>
+            <w:kern w:val="2"/>
+            <w:sz w:val="24"/>
+            <w:szCs w:val="24"/>
+            <w:lang w:val="en-AT" w:eastAsia="en-AT"/>
+            <w14:ligatures w14:val="standardContextual"/>
+          </w:rPr>
+          <w:tab/>
+        </w:r>
+        <w:r>
+          <w:rPr>
+            <w:rStyle w:val="Hyperlink"/>
+            <w:noProof/>
+          </w:rPr>
+          <w:t>computeShortestPath</w:t>
+        </w:r>
+        <w:r>
+          <w:rPr>
+            <w:noProof/>
+            <w:webHidden/>
+          </w:rPr>
+          <w:tab/>
+        </w:r>
+        <w:r>
+          <w:rPr>
+            <w:noProof/>
+            <w:webHidden/>
+          </w:rPr>
+          <w:fldChar w:fldCharType="begin"/>
+        </w:r>
+        <w:r>
+          <w:rPr>
+            <w:noProof/>
+            <w:webHidden/>
+          </w:rPr>
+          <w:instrText xml:space="preserve"> PAGEREF _Toc172040719 \h </w:instrText>
+        </w:r>
+        <w:r>
+          <w:rPr>
+            <w:noProof/>
+            <w:webHidden/>
+          </w:rPr>
+        </w:r>
+        <w:r>
+          <w:rPr>
+            <w:noProof/>
+            <w:webHidden/>
+          </w:rPr>
+          <w:fldChar w:fldCharType="separate"/>
+        </w:r>
+        <w:r>
+          <w:rPr>
+            <w:noProof/>
+            <w:webHidden/>
+          </w:rPr>
+          <w:t>6</w:t>
+        </w:r>
+        <w:r>
+          <w:rPr>
+            <w:noProof/>
+            <w:webHidden/>
+          </w:rPr>
+          <w:fldChar w:fldCharType="end"/>
+        </w:r>
+      </w:hyperlink>
+    </w:p>
+    <w:p>
+      <w:pPr>
+        <w:pStyle w:val="TOC2"/>
+        <w:rPr>
+          <w:rFonts w:asciiTheme="minorHAnsi" w:eastAsiaTheme="minorEastAsia" w:hAnsiTheme="minorHAnsi"/>
+          <w:noProof/>
+          <w:kern w:val="2"/>
+          <w:sz w:val="24"/>
+          <w:szCs w:val="24"/>
+          <w:lang w:val="en-AT" w:eastAsia="en-AT"/>
+          <w14:ligatures w14:val="standardContextual"/>
+        </w:rPr>
+      </w:pPr>
+      <w:hyperlink w:anchor="_Toc172040720" w:history="1">
+        <w:r>
+          <w:rPr>
+            <w:rStyle w:val="Hyperlink"/>
+            <w:noProof/>
+          </w:rPr>
+          <w:t>5.5.</w:t>
+        </w:r>
+        <w:r>
+          <w:rPr>
+            <w:rFonts w:asciiTheme="minorHAnsi" w:eastAsiaTheme="minorEastAsia" w:hAnsiTheme="minorHAnsi"/>
+            <w:noProof/>
+            <w:kern w:val="2"/>
+            <w:sz w:val="24"/>
+            <w:szCs w:val="24"/>
+            <w:lang w:val="en-AT" w:eastAsia="en-AT"/>
+            <w14:ligatures w14:val="standardContextual"/>
+          </w:rPr>
+          <w:tab/>
+        </w:r>
+        <w:r>
+          <w:rPr>
+            <w:rStyle w:val="Hyperlink"/>
+            <w:noProof/>
+          </w:rPr>
+          <w:t>buildTSPmodel</w:t>
+        </w:r>
+        <w:r>
+          <w:rPr>
+            <w:noProof/>
+            <w:webHidden/>
+          </w:rPr>
+          <w:tab/>
+        </w:r>
+        <w:r>
+          <w:rPr>
+            <w:noProof/>
+            <w:webHidden/>
+          </w:rPr>
+          <w:fldChar w:fldCharType="begin"/>
+        </w:r>
+        <w:r>
+          <w:rPr>
+            <w:noProof/>
+            <w:webHidden/>
+          </w:rPr>
+          <w:instrText xml:space="preserve"> PAGEREF _Toc172040720 \h </w:instrText>
+        </w:r>
+        <w:r>
+          <w:rPr>
+            <w:noProof/>
+            <w:webHidden/>
+          </w:rPr>
+        </w:r>
+        <w:r>
+          <w:rPr>
+            <w:noProof/>
+            <w:webHidden/>
+          </w:rPr>
+          <w:fldChar w:fldCharType="separate"/>
+        </w:r>
+        <w:r>
+          <w:rPr>
+            <w:noProof/>
+            <w:webHidden/>
+          </w:rPr>
+          <w:t>6</w:t>
+        </w:r>
+        <w:r>
+          <w:rPr>
+            <w:noProof/>
+            <w:webHidden/>
+          </w:rPr>
+          <w:fldChar w:fldCharType="end"/>
+        </w:r>
+      </w:hyperlink>
+    </w:p>
+    <w:p>
+      <w:pPr>
+        <w:pStyle w:val="TOC2"/>
+        <w:rPr>
+          <w:rFonts w:asciiTheme="minorHAnsi" w:eastAsiaTheme="minorEastAsia" w:hAnsiTheme="minorHAnsi"/>
+          <w:noProof/>
+          <w:kern w:val="2"/>
+          <w:sz w:val="24"/>
+          <w:szCs w:val="24"/>
+          <w:lang w:val="en-AT" w:eastAsia="en-AT"/>
+          <w14:ligatures w14:val="standardContextual"/>
+        </w:rPr>
+      </w:pPr>
+      <w:hyperlink w:anchor="_Toc172040721" w:history="1">
+        <w:r>
+          <w:rPr>
+            <w:rStyle w:val="Hyperlink"/>
+            <w:noProof/>
+          </w:rPr>
+          <w:t>5.6.</w:t>
+        </w:r>
+        <w:r>
+          <w:rPr>
+            <w:rFonts w:asciiTheme="minorHAnsi" w:eastAsiaTheme="minorEastAsia" w:hAnsiTheme="minorHAnsi"/>
+            <w:noProof/>
+            <w:kern w:val="2"/>
+            <w:sz w:val="24"/>
+            <w:szCs w:val="24"/>
+            <w:lang w:val="en-AT" w:eastAsia="en-AT"/>
+            <w14:ligatures w14:val="standardContextual"/>
+          </w:rPr>
+          <w:tab/>
+        </w:r>
+        <w:r>
+          <w:rPr>
+            <w:rStyle w:val="Hyperlink"/>
+            <w:noProof/>
+          </w:rPr>
+          <w:t>addConnectivityCut</w:t>
+        </w:r>
+        <w:r>
+          <w:rPr>
+            <w:noProof/>
+            <w:webHidden/>
+          </w:rPr>
+          <w:tab/>
+        </w:r>
+        <w:r>
+          <w:rPr>
+            <w:noProof/>
+            <w:webHidden/>
+          </w:rPr>
+          <w:fldChar w:fldCharType="begin"/>
+        </w:r>
+        <w:r>
+          <w:rPr>
+            <w:noProof/>
+            <w:webHidden/>
+          </w:rPr>
+          <w:instrText xml:space="preserve"> PAGEREF _Toc172040721 \h </w:instrText>
+        </w:r>
+        <w:r>
+          <w:rPr>
+            <w:noProof/>
+            <w:webHidden/>
+          </w:rPr>
+        </w:r>
+        <w:r>
+          <w:rPr>
+            <w:noProof/>
+            <w:webHidden/>
+          </w:rPr>
+          <w:fldChar w:fldCharType="separate"/>
+        </w:r>
+        <w:r>
+          <w:rPr>
+            <w:noProof/>
+            <w:webHidden/>
+          </w:rPr>
+          <w:t>6</w:t>
+        </w:r>
+        <w:r>
+          <w:rPr>
+            <w:noProof/>
+            <w:webHidden/>
+          </w:rPr>
+          <w:fldChar w:fldCharType="end"/>
+        </w:r>
+      </w:hyperlink>
+    </w:p>
+    <w:p>
+      <w:pPr>
+        <w:pStyle w:val="TOC2"/>
+        <w:rPr>
+          <w:rFonts w:asciiTheme="minorHAnsi" w:eastAsiaTheme="minorEastAsia" w:hAnsiTheme="minorHAnsi"/>
+          <w:noProof/>
+          <w:kern w:val="2"/>
+          <w:sz w:val="24"/>
+          <w:szCs w:val="24"/>
+          <w:lang w:val="en-AT" w:eastAsia="en-AT"/>
+          <w14:ligatures w14:val="standardContextual"/>
+        </w:rPr>
+      </w:pPr>
+      <w:hyperlink w:anchor="_Toc172040722" w:history="1">
+        <w:r>
+          <w:rPr>
+            <w:rStyle w:val="Hyperlink"/>
+            <w:noProof/>
+          </w:rPr>
+          <w:t>5.7.</w:t>
+        </w:r>
+        <w:r>
+          <w:rPr>
+            <w:rFonts w:asciiTheme="minorHAnsi" w:eastAsiaTheme="minorEastAsia" w:hAnsiTheme="minorHAnsi"/>
+            <w:noProof/>
+            <w:kern w:val="2"/>
+            <w:sz w:val="24"/>
+            <w:szCs w:val="24"/>
+            <w:lang w:val="en-AT" w:eastAsia="en-AT"/>
+            <w14:ligatures w14:val="standardContextual"/>
+          </w:rPr>
+          <w:tab/>
+        </w:r>
+        <w:r>
+          <w:rPr>
+            <w:rStyle w:val="Hyperlink"/>
+            <w:noProof/>
+          </w:rPr>
+          <w:t>connectivityCutsAlgorithm</w:t>
+        </w:r>
+        <w:r>
+          <w:rPr>
+            <w:noProof/>
+            <w:webHidden/>
+          </w:rPr>
+          <w:tab/>
+        </w:r>
+        <w:r>
+          <w:rPr>
+            <w:noProof/>
+            <w:webHidden/>
+          </w:rPr>
+          <w:fldChar w:fldCharType="begin"/>
+        </w:r>
+        <w:r>
+          <w:rPr>
+            <w:noProof/>
+            <w:webHidden/>
+          </w:rPr>
+          <w:instrText xml:space="preserve"> PAGEREF _Toc172040722 \h </w:instrText>
+        </w:r>
+        <w:r>
+          <w:rPr>
+            <w:noProof/>
+            <w:webHidden/>
+          </w:rPr>
+        </w:r>
+        <w:r>
+          <w:rPr>
+            <w:noProof/>
+            <w:webHidden/>
+          </w:rPr>
+          <w:fldChar w:fldCharType="separate"/>
+        </w:r>
+        <w:r>
+          <w:rPr>
+            <w:noProof/>
+            <w:webHidden/>
+          </w:rPr>
+          <w:t>6</w:t>
+        </w:r>
+        <w:r>
+          <w:rPr>
+            <w:noProof/>
+            <w:webHidden/>
+          </w:rPr>
+          <w:fldChar w:fldCharType="end"/>
+        </w:r>
+      </w:hyperlink>
+    </w:p>
+    <w:p>
+      <w:pPr>
+        <w:pStyle w:val="TOC2"/>
+        <w:rPr>
+          <w:rFonts w:asciiTheme="minorHAnsi" w:eastAsiaTheme="minorEastAsia" w:hAnsiTheme="minorHAnsi"/>
+          <w:noProof/>
+          <w:kern w:val="2"/>
+          <w:sz w:val="24"/>
+          <w:szCs w:val="24"/>
+          <w:lang w:val="en-AT" w:eastAsia="en-AT"/>
+          <w14:ligatures w14:val="standardContextual"/>
+        </w:rPr>
+      </w:pPr>
+      <w:hyperlink w:anchor="_Toc172040723" w:history="1">
+        <w:r>
+          <w:rPr>
+            <w:rStyle w:val="Hyperlink"/>
+            <w:noProof/>
+          </w:rPr>
+          <w:t>5.8.</w:t>
+        </w:r>
+        <w:r>
+          <w:rPr>
+            <w:rFonts w:asciiTheme="minorHAnsi" w:eastAsiaTheme="minorEastAsia" w:hAnsiTheme="minorHAnsi"/>
+            <w:noProof/>
+            <w:kern w:val="2"/>
+            <w:sz w:val="24"/>
+            <w:szCs w:val="24"/>
+            <w:lang w:val="en-AT" w:eastAsia="en-AT"/>
+            <w14:ligatures w14:val="standardContextual"/>
+          </w:rPr>
+          <w:tab/>
+        </w:r>
+        <w:r>
+          <w:rPr>
+            <w:rStyle w:val="Hyperlink"/>
+            <w:noProof/>
+          </w:rPr>
+          <w:t>computeTour</w:t>
+        </w:r>
+        <w:r>
+          <w:rPr>
+            <w:noProof/>
+            <w:webHidden/>
+          </w:rPr>
+          <w:tab/>
+        </w:r>
+        <w:r>
+          <w:rPr>
+            <w:noProof/>
+            <w:webHidden/>
+          </w:rPr>
+          <w:fldChar w:fldCharType="begin"/>
+        </w:r>
+        <w:r>
+          <w:rPr>
+            <w:noProof/>
+            <w:webHidden/>
+          </w:rPr>
+          <w:instrText xml:space="preserve"> PAGEREF _Toc172040723 \h </w:instrText>
+        </w:r>
+        <w:r>
+          <w:rPr>
+            <w:noProof/>
+            <w:webHidden/>
+          </w:rPr>
+        </w:r>
+        <w:r>
+          <w:rPr>
+            <w:noProof/>
+            <w:webHidden/>
+          </w:rPr>
+          <w:fldChar w:fldCharType="separate"/>
+        </w:r>
+        <w:r>
+          <w:rPr>
+            <w:noProof/>
+            <w:webHidden/>
+          </w:rPr>
+          <w:t>7</w:t>
         </w:r>
         <w:r>
           <w:rPr>
@@ -1250,7 +2870,7 @@
       <w:r>
         <w:br w:type="page"/>
       </w:r>
-      <w:bookmarkStart w:id="1" w:name="_Toc171942549"/>
+      <w:bookmarkStart w:id="1" w:name="_Toc172040698"/>
       <w:r>
         <w:lastRenderedPageBreak/>
         <w:t>Read_instance.jl</w:t>
@@ -1271,7 +2891,7 @@
       <w:pPr>
         <w:pStyle w:val="Heading2"/>
       </w:pPr>
-      <w:bookmarkStart w:id="2" w:name="_Toc171942550"/>
+      <w:bookmarkStart w:id="2" w:name="_Toc172040699"/>
       <w:r>
         <w:t>Read_instance</w:t>
       </w:r>
@@ -1286,7 +2906,7 @@
       <w:pPr>
         <w:pStyle w:val="Heading2"/>
       </w:pPr>
-      <w:bookmarkStart w:id="3" w:name="_Toc171942551"/>
+      <w:bookmarkStart w:id="3" w:name="_Toc172040700"/>
       <w:r>
         <w:t>Create_pre_succesors</w:t>
       </w:r>
@@ -1302,7 +2922,7 @@
       <w:pPr>
         <w:pStyle w:val="Heading1"/>
       </w:pPr>
-      <w:bookmarkStart w:id="4" w:name="_Toc171942552"/>
+      <w:bookmarkStart w:id="4" w:name="_Toc172040701"/>
       <w:r>
         <w:t>Task1.jl</w:t>
       </w:r>
@@ -1326,7 +2946,7 @@
       <w:pPr>
         <w:pStyle w:val="Heading2"/>
       </w:pPr>
-      <w:bookmarkStart w:id="5" w:name="_Toc171942553"/>
+      <w:bookmarkStart w:id="5" w:name="_Toc172040702"/>
       <w:r>
         <w:t>Solve_ILP</w:t>
       </w:r>
@@ -1341,7 +2961,7 @@
       <w:pPr>
         <w:pStyle w:val="Heading2"/>
       </w:pPr>
-      <w:bookmarkStart w:id="6" w:name="_Toc171942554"/>
+      <w:bookmarkStart w:id="6" w:name="_Toc172040703"/>
       <w:r>
         <w:t>Find_connections</w:t>
       </w:r>
@@ -1368,7 +2988,7 @@
       <w:pPr>
         <w:pStyle w:val="Heading2"/>
       </w:pPr>
-      <w:bookmarkStart w:id="7" w:name="_Toc171942555"/>
+      <w:bookmarkStart w:id="7" w:name="_Toc172040704"/>
       <w:r>
         <w:t>Find_all_tours</w:t>
       </w:r>
@@ -1394,7 +3014,7 @@
       <w:pPr>
         <w:pStyle w:val="Heading2"/>
       </w:pPr>
-      <w:bookmarkStart w:id="8" w:name="_Toc171942556"/>
+      <w:bookmarkStart w:id="8" w:name="_Toc172040705"/>
       <w:r>
         <w:t>connect_solution</w:t>
       </w:r>
@@ -1468,74 +3088,189 @@
         <w:t>these four functions</w:t>
       </w:r>
       <w:r>
-        <w:t xml:space="preserve"> task one is completed and can be used in task 3 in order to compare it to the implementation of task 2.</w:t>
+        <w:t xml:space="preserve"> </w:t>
+      </w:r>
+      <w:r>
+        <w:t>task,</w:t>
+      </w:r>
+      <w:r>
+        <w:t xml:space="preserve"> one is completed and can be used in task 3 in order to compare it to the implementation of task 2.</w:t>
+      </w:r>
+    </w:p>
+    <w:p>
+      <w:pPr>
+        <w:spacing w:after="160" w:line="259" w:lineRule="auto"/>
+        <w:jc w:val="left"/>
+      </w:pPr>
+      <w:r>
+        <w:br w:type="page"/>
+      </w:r>
+    </w:p>
+    <w:p>
+      <w:pPr>
+        <w:pStyle w:val="Heading1"/>
+      </w:pPr>
+      <w:bookmarkStart w:id="9" w:name="_Toc172040706"/>
+      <w:r>
+        <w:lastRenderedPageBreak/>
+        <w:t>Task 2.jl</w:t>
+      </w:r>
+      <w:bookmarkEnd w:id="9"/>
+    </w:p>
+    <w:p>
+      <w:r>
+        <w:t xml:space="preserve">As in Task 1, the CPLEX and JuMP packages are also required for Task 2. Additionally, the read_instance file is necessary to run the code without errors. This task is divided into two subtasks. The first step involves creating a new distance matrix that contains the shortest distances between each pair of delivery locations. In the second step, we will perform a cutting plane approach using the formulation with the connectivity cuts. For the first step, we can reuse some functions from the 10th lesson of the Shortest Path Problems, including the three </w:t>
+      </w:r>
+      <w:r>
+        <w:t>structures</w:t>
+      </w:r>
+      <w:r>
+        <w:t>: Graph, ShortestPathProblem, and Label.</w:t>
+      </w:r>
+    </w:p>
+    <w:p/>
+    <w:p>
+      <w:pPr>
+        <w:pStyle w:val="Heading2"/>
+      </w:pPr>
+      <w:bookmarkStart w:id="10" w:name="_Toc172040707"/>
+      <w:r>
+        <w:t>findNextNode</w:t>
+      </w:r>
+      <w:bookmarkEnd w:id="10"/>
+    </w:p>
+    <w:p>
+      <w:r>
+        <w:t>The findNextNode function from the shortestPath lecture file can be reused entirely for this task.</w:t>
+      </w:r>
+    </w:p>
+    <w:p/>
+    <w:p>
+      <w:pPr>
+        <w:pStyle w:val="Heading2"/>
+      </w:pPr>
+      <w:bookmarkStart w:id="11" w:name="_Toc172040708"/>
+      <w:r>
+        <w:t>hasPath</w:t>
+      </w:r>
+      <w:bookmarkEnd w:id="11"/>
+    </w:p>
+    <w:p>
+      <w:r>
+        <w:t>The hasPath function from the shortestPath lecture file can be reused entirely for this task, as well.</w:t>
       </w:r>
     </w:p>
     <w:p/>
     <w:p/>
     <w:p>
       <w:pPr>
-        <w:pStyle w:val="Heading1"/>
-      </w:pPr>
-      <w:r>
-        <w:t>Task 3</w:t>
-      </w:r>
+        <w:pStyle w:val="Heading2"/>
+      </w:pPr>
+      <w:bookmarkStart w:id="12" w:name="_Toc172040709"/>
+      <w:r>
+        <w:t>DijsktraAlgorithm</w:t>
+      </w:r>
+      <w:bookmarkEnd w:id="12"/>
     </w:p>
     <w:p>
       <w:r>
-        <w:t>In task 3 we compared t</w:t>
-      </w:r>
-      <w:r>
-        <w:t xml:space="preserve">he processing times of task 1 and task 2 for the different instance sets. </w:t>
+        <w:t>The DijkstraAlgorithm function can be reused, but a small change must be made. Instead of using a function to retrieve an optimal solution as in the lecture, it will simply return the minimal distance from traveling between two locations.</w:t>
       </w:r>
     </w:p>
     <w:p>
-      <w:r>
-        <w:t xml:space="preserve">Therefore we use the functions calc_comp_time_task1 and </w:t>
-      </w:r>
-      <w:r>
-        <w:t>calc_comp_time_task</w:t>
-      </w:r>
-      <w:r>
-        <w:t xml:space="preserve">2. As an </w:t>
-      </w:r>
-      <w:r>
-        <w:t>input</w:t>
-      </w:r>
-      <w:r>
-        <w:t xml:space="preserve"> we take the vector with the names of the instances. Then we first read in the data of each instance using the commands programmed in the read_instance.jl file and then use the commands of each task. </w:t>
-      </w:r>
-      <w:r>
-        <w:t>To</w:t>
-      </w:r>
-      <w:r>
-        <w:t xml:space="preserve"> calculate the average processing </w:t>
-      </w:r>
-      <w:r>
-        <w:t>time,</w:t>
-      </w:r>
-      <w:r>
-        <w:t xml:space="preserve"> we use the @elapsed command and then first add all computation times together and then divided the sum through the number of instances we looked at.</w:t>
-      </w:r>
+      <w:pPr>
+        <w:pStyle w:val="Heading2"/>
+      </w:pPr>
+      <w:bookmarkStart w:id="13" w:name="_Toc172040710"/>
+      <w:r>
+        <w:t>computeShortestPath</w:t>
+      </w:r>
+      <w:bookmarkEnd w:id="13"/>
     </w:p>
     <w:p>
       <w:r>
-        <w:t>In the</w:t>
-      </w:r>
-      <w:r>
-        <w:t xml:space="preserve"> following table </w:t>
-      </w:r>
-      <w:r>
-        <w:t>we can see</w:t>
-      </w:r>
-      <w:r>
-        <w:t xml:space="preserve"> the comparison between </w:t>
-      </w:r>
-      <w:r>
-        <w:t>the computation times of the two implementations</w:t>
-      </w:r>
-      <w:r>
-        <w:t>:</w:t>
+        <w:t xml:space="preserve">The inputs for this function are a Graph object, the indices of the delivery locations, and the number of delivery locations. In the computeShortestPath function, an m x m distance matrix will be created and filled with the shortest distances between each pair of delivery locations. An m x m matrix with zeros is initialized at the beginning of the function. This matrix is then populated with the shortest distances between each pair of delivery locations, except for the locations themselves, using Dijkstra's algorithm. Once </w:t>
+      </w:r>
+      <w:r>
+        <w:t>that the first step of this task is done the function returns the new distance matrix.</w:t>
+      </w:r>
+    </w:p>
+    <w:p>
+      <w:pPr>
+        <w:pStyle w:val="Heading2"/>
+      </w:pPr>
+      <w:bookmarkStart w:id="14" w:name="_Toc172040711"/>
+      <w:r>
+        <w:t>buildTSPmodel</w:t>
+      </w:r>
+      <w:bookmarkEnd w:id="14"/>
+    </w:p>
+    <w:p>
+      <w:r>
+        <w:t>The buildTSPmodel function, which is the first function of the second step, is reused entirely from our second homework.</w:t>
+      </w:r>
+    </w:p>
+    <w:p>
+      <w:pPr>
+        <w:pStyle w:val="Heading2"/>
+      </w:pPr>
+      <w:bookmarkStart w:id="15" w:name="_Toc172040712"/>
+      <w:r>
+        <w:t>addConnectivityCut</w:t>
+      </w:r>
+      <w:bookmarkEnd w:id="15"/>
+    </w:p>
+    <w:p>
+      <w:r>
+        <w:t>The addConnectivityCut function is also reused entirely from our second homework.</w:t>
+      </w:r>
+    </w:p>
+    <w:p>
+      <w:pPr>
+        <w:pStyle w:val="Heading2"/>
+      </w:pPr>
+      <w:bookmarkStart w:id="16" w:name="_Toc172040713"/>
+      <w:r>
+        <w:lastRenderedPageBreak/>
+        <w:t>connectivityCutsAlgorithm</w:t>
+      </w:r>
+      <w:bookmarkEnd w:id="16"/>
+    </w:p>
+    <w:p>
+      <w:r>
+        <w:t>This function can be reused almost entirely from the second homework, but with one slight change: only the objective value will be printed, whereas in the homework, the optimal solution of the delivery locations is also printed. After implementing all the necessary functions for this task, we can run them to obtain the objective value for the given instances.</w:t>
+      </w:r>
+    </w:p>
+    <w:p/>
+    <w:p>
+      <w:pPr>
+        <w:pStyle w:val="Heading1"/>
+      </w:pPr>
+      <w:bookmarkStart w:id="17" w:name="_Toc172040714"/>
+      <w:r>
+        <w:t>Task 3</w:t>
+      </w:r>
+      <w:bookmarkEnd w:id="17"/>
+    </w:p>
+    <w:p>
+      <w:r>
+        <w:t>In task 3 we compared t</w:t>
+      </w:r>
+      <w:r>
+        <w:t xml:space="preserve">he processing times of task 1 and task 2 for the different instance sets. </w:t>
+      </w:r>
+    </w:p>
+    <w:p>
+      <w:r>
+        <w:t>Therefore,</w:t>
+      </w:r>
+      <w:r>
+        <w:t xml:space="preserve"> we use the functions calc_comp_time_task1 and calc_comp_time_task2. As an input we take the vector with the names of the instances. Then we first read in the data of each instance using the commands programmed in the read_instance.jl file and then use the commands of each task. To calculate the average processing time, we use the @elapsed command and then first add all computation times together and then divided the sum through the number of instances we looked at.</w:t>
+      </w:r>
+    </w:p>
+    <w:p>
+      <w:r>
+        <w:t>In the following table we can see the comparison between the computation times of the two implementations:</w:t>
       </w:r>
       <w:r>
         <w:br/>
@@ -1759,9 +3494,218 @@
     </w:p>
     <w:p>
       <w:r>
-        <w:t>So we can conclude that the implementation is by far the more efficient way of solving this problem. The difference between the two implementation gets higher the bigger the given instances.</w:t>
+        <w:t>So,</w:t>
+      </w:r>
+      <w:r>
+        <w:t xml:space="preserve"> we can conclude that the implementation is by far the more efficient way of solving this problem. The difference between the two implementation</w:t>
+      </w:r>
+      <w:r>
+        <w:t>s</w:t>
+      </w:r>
+      <w:r>
+        <w:t xml:space="preserve"> gets higher the bigger the given instances.</w:t>
       </w:r>
     </w:p>
+    <w:p/>
+    <w:p>
+      <w:pPr>
+        <w:pStyle w:val="Heading1"/>
+      </w:pPr>
+      <w:bookmarkStart w:id="18" w:name="_Toc172040715"/>
+      <w:r>
+        <w:t>Task4.jl</w:t>
+      </w:r>
+      <w:bookmarkEnd w:id="18"/>
+    </w:p>
+    <w:p>
+      <w:r>
+        <w:t xml:space="preserve">In task 4 the requirement is </w:t>
+      </w:r>
+      <w:r>
+        <w:t xml:space="preserve">to adapt the solution of </w:t>
+      </w:r>
+      <w:r>
+        <w:t>t</w:t>
+      </w:r>
+      <w:r>
+        <w:t>ask 2 so that is usable for a company to also obtain the optimal solution itself. That’s why the project contains a folder company with the file ta</w:t>
+      </w:r>
+      <w:r>
+        <w:t>sk</w:t>
+      </w:r>
+      <w:r>
+        <w:t>4.jl. Many functions</w:t>
+      </w:r>
+      <w:r>
+        <w:t xml:space="preserve"> and all structures and packages</w:t>
+      </w:r>
+      <w:r>
+        <w:t xml:space="preserve"> of </w:t>
+      </w:r>
+      <w:r>
+        <w:t>t</w:t>
+      </w:r>
+      <w:r>
+        <w:t xml:space="preserve">ask 2 can be reused </w:t>
+      </w:r>
+      <w:r>
+        <w:t>to</w:t>
+      </w:r>
+      <w:r>
+        <w:t xml:space="preserve"> solve </w:t>
+      </w:r>
+      <w:r>
+        <w:t>t</w:t>
+      </w:r>
+      <w:r>
+        <w:t xml:space="preserve">ask 4.  </w:t>
+      </w:r>
+    </w:p>
+    <w:p/>
+    <w:p>
+      <w:pPr>
+        <w:pStyle w:val="Heading2"/>
+      </w:pPr>
+      <w:bookmarkStart w:id="19" w:name="_Toc172040716"/>
+      <w:r>
+        <w:t>findNextNode</w:t>
+      </w:r>
+      <w:bookmarkEnd w:id="19"/>
+    </w:p>
+    <w:p>
+      <w:r>
+        <w:t>This function can be totally reused from Task 2.</w:t>
+      </w:r>
+    </w:p>
+    <w:p/>
+    <w:p>
+      <w:pPr>
+        <w:pStyle w:val="Heading2"/>
+      </w:pPr>
+      <w:bookmarkStart w:id="20" w:name="_Toc172040717"/>
+      <w:r>
+        <w:t>hasPath</w:t>
+      </w:r>
+      <w:bookmarkEnd w:id="20"/>
+    </w:p>
+    <w:p>
+      <w:r>
+        <w:t>The hasPath function from task 2 can be reused entirely for this task, as well.</w:t>
+      </w:r>
+    </w:p>
+    <w:p/>
+    <w:p>
+      <w:pPr>
+        <w:pStyle w:val="Heading2"/>
+      </w:pPr>
+      <w:bookmarkStart w:id="21" w:name="_Toc172040718"/>
+      <w:r>
+        <w:lastRenderedPageBreak/>
+        <w:t>DijsktraAlgorithm</w:t>
+      </w:r>
+      <w:bookmarkEnd w:id="21"/>
+    </w:p>
+    <w:p>
+      <w:r>
+        <w:t xml:space="preserve">The DijsktraAlgorithm function </w:t>
+      </w:r>
+      <w:r>
+        <w:t>must</w:t>
+      </w:r>
+      <w:r>
+        <w:t xml:space="preserve"> be changed a little bit in order to solve the new task</w:t>
+      </w:r>
+      <w:r>
+        <w:t>, because here it is necessary to compute the shortest tour between the two delivery locations given as input parameters. First of all a undefined integer vector named shortestPath has to be initialized to store the tour. Then the the variable node has to be set to the destinationNode in order to get the tour backwards, because with the Label structure we can iteratively push the origin node into the tour. If this is done the tour just has to be reverted and returned together with the distance.</w:t>
+      </w:r>
+    </w:p>
+    <w:p/>
+    <w:p>
+      <w:pPr>
+        <w:pStyle w:val="Heading2"/>
+      </w:pPr>
+      <w:bookmarkStart w:id="22" w:name="_Toc172040719"/>
+      <w:r>
+        <w:t>computeShortestPath</w:t>
+      </w:r>
+      <w:bookmarkEnd w:id="22"/>
+    </w:p>
+    <w:p>
+      <w:r>
+        <w:t>In this function, in addition to task 2, an undefined vector of vectors had to be created in which all shortest tours for each combination of delivery locations are stored and returned.</w:t>
+      </w:r>
+    </w:p>
+    <w:p>
+      <w:pPr>
+        <w:pStyle w:val="Heading2"/>
+      </w:pPr>
+      <w:bookmarkStart w:id="23" w:name="_Toc172040720"/>
+      <w:r>
+        <w:t>buildTSPmodel</w:t>
+      </w:r>
+      <w:bookmarkEnd w:id="23"/>
+    </w:p>
+    <w:p>
+      <w:r>
+        <w:t>Nothing must be changed in this function regarding to task 2.</w:t>
+      </w:r>
+    </w:p>
+    <w:p/>
+    <w:p>
+      <w:pPr>
+        <w:pStyle w:val="Heading2"/>
+      </w:pPr>
+      <w:bookmarkStart w:id="24" w:name="_Toc172040721"/>
+      <w:r>
+        <w:t>addConnectivityCut</w:t>
+      </w:r>
+      <w:bookmarkEnd w:id="24"/>
+    </w:p>
+    <w:p>
+      <w:r>
+        <w:t>Nothing must be changed in this function regarding to task 2.</w:t>
+      </w:r>
+    </w:p>
+    <w:p>
+      <w:pPr>
+        <w:pStyle w:val="Heading2"/>
+      </w:pPr>
+      <w:bookmarkStart w:id="25" w:name="_Toc172040722"/>
+      <w:r>
+        <w:t>connectivityCutsAlgorithm</w:t>
+      </w:r>
+      <w:bookmarkEnd w:id="25"/>
+    </w:p>
+    <w:p>
+      <w:r>
+        <w:t>In the connectivityCutsAlgorithm function, only the desired paths now had to be joined together. This was done as follows: first the starting location was inserted into the tour and then it was checked which of the shortest paths started with current last node at the tour and ended with the next delivery location. If this was the case, this shortest path was added to the tour.</w:t>
+      </w:r>
+      <w:r>
+        <w:t xml:space="preserve"> The next delivery location was known, because the order of the delivery locations was calculated via the code of the second homework.</w:t>
+      </w:r>
+      <w:r>
+        <w:t xml:space="preserve"> Then only the tour was output together with the objective value and the solution for the company was completed.</w:t>
+      </w:r>
+      <w:r>
+        <w:t xml:space="preserve"> </w:t>
+      </w:r>
+    </w:p>
+    <w:p>
+      <w:pPr>
+        <w:pStyle w:val="Heading2"/>
+      </w:pPr>
+      <w:bookmarkStart w:id="26" w:name="_Toc172040723"/>
+      <w:r>
+        <w:t>computeTour</w:t>
+      </w:r>
+      <w:bookmarkEnd w:id="26"/>
+    </w:p>
+    <w:p>
+      <w:r>
+        <w:t>Nothing must be changed in this function regarding to task 2. In the end we have again all necessary functions implemented and the optimal solution and the objective value can be obtained for the company.</w:t>
+      </w:r>
+    </w:p>
+    <w:p/>
     <w:sectPr>
       <w:headerReference w:type="default" r:id="rId11"/>
       <w:footerReference w:type="default" r:id="rId12"/>
@@ -5936,9 +7880,1302 @@
         </w:rPr>
       </w:lvl>
     </w:lvlOverride>
+    <w:lvlOverride w:ilvl="1">
+      <w:lvl w:ilvl="1">
+        <w:start w:val="1"/>
+        <w:numFmt w:val="decimal"/>
+        <w:pStyle w:val="Heading2"/>
+        <w:lvlText w:val="%1.%2. "/>
+        <w:lvlJc w:val="left"/>
+        <w:pPr>
+          <w:ind w:left="1021" w:hanging="596"/>
+        </w:pPr>
+        <w:rPr>
+          <w:rFonts w:hint="default"/>
+        </w:rPr>
+      </w:lvl>
+    </w:lvlOverride>
+    <w:lvlOverride w:ilvl="2">
+      <w:lvl w:ilvl="2">
+        <w:start w:val="1"/>
+        <w:numFmt w:val="decimal"/>
+        <w:pStyle w:val="Heading3"/>
+        <w:lvlText w:val="%1.%2.%3. "/>
+        <w:lvlJc w:val="left"/>
+        <w:pPr>
+          <w:ind w:left="1814" w:hanging="793"/>
+        </w:pPr>
+        <w:rPr>
+          <w:rFonts w:hint="default"/>
+        </w:rPr>
+      </w:lvl>
+    </w:lvlOverride>
+    <w:lvlOverride w:ilvl="3">
+      <w:lvl w:ilvl="3">
+        <w:start w:val="1"/>
+        <w:numFmt w:val="decimal"/>
+        <w:pStyle w:val="Heading4"/>
+        <w:lvlText w:val="%1.%2.%3.%4. "/>
+        <w:lvlJc w:val="left"/>
+        <w:pPr>
+          <w:tabs>
+            <w:tab w:val="num" w:pos="2325"/>
+          </w:tabs>
+          <w:ind w:left="2835" w:hanging="1021"/>
+        </w:pPr>
+        <w:rPr>
+          <w:rFonts w:hint="default"/>
+        </w:rPr>
+      </w:lvl>
+    </w:lvlOverride>
+    <w:lvlOverride w:ilvl="4">
+      <w:lvl w:ilvl="4">
+        <w:start w:val="1"/>
+        <w:numFmt w:val="lowerLetter"/>
+        <w:pStyle w:val="Heading5"/>
+        <w:lvlText w:val="%1.%2.%3.%4.%5"/>
+        <w:lvlJc w:val="left"/>
+        <w:pPr>
+          <w:ind w:left="4026" w:hanging="1191"/>
+        </w:pPr>
+        <w:rPr>
+          <w:rFonts w:hint="default"/>
+        </w:rPr>
+      </w:lvl>
+    </w:lvlOverride>
+    <w:lvlOverride w:ilvl="5">
+      <w:lvl w:ilvl="5">
+        <w:start w:val="1"/>
+        <w:numFmt w:val="lowerRoman"/>
+        <w:pStyle w:val="Heading6"/>
+        <w:lvlText w:val="(%6)"/>
+        <w:lvlJc w:val="left"/>
+        <w:pPr>
+          <w:ind w:left="4423" w:hanging="397"/>
+        </w:pPr>
+        <w:rPr>
+          <w:rFonts w:hint="default"/>
+        </w:rPr>
+      </w:lvl>
+    </w:lvlOverride>
+    <w:lvlOverride w:ilvl="6">
+      <w:lvl w:ilvl="6">
+        <w:start w:val="1"/>
+        <w:numFmt w:val="decimal"/>
+        <w:lvlText w:val="%7."/>
+        <w:lvlJc w:val="left"/>
+        <w:pPr>
+          <w:ind w:left="2520" w:hanging="360"/>
+        </w:pPr>
+        <w:rPr>
+          <w:rFonts w:hint="default"/>
+        </w:rPr>
+      </w:lvl>
+    </w:lvlOverride>
+    <w:lvlOverride w:ilvl="7">
+      <w:lvl w:ilvl="7">
+        <w:start w:val="1"/>
+        <w:numFmt w:val="lowerLetter"/>
+        <w:lvlText w:val="%8."/>
+        <w:lvlJc w:val="left"/>
+        <w:pPr>
+          <w:ind w:left="2880" w:hanging="360"/>
+        </w:pPr>
+        <w:rPr>
+          <w:rFonts w:hint="default"/>
+        </w:rPr>
+      </w:lvl>
+    </w:lvlOverride>
+    <w:lvlOverride w:ilvl="8">
+      <w:lvl w:ilvl="8">
+        <w:start w:val="1"/>
+        <w:numFmt w:val="lowerRoman"/>
+        <w:lvlText w:val="%9."/>
+        <w:lvlJc w:val="left"/>
+        <w:pPr>
+          <w:ind w:left="3240" w:hanging="360"/>
+        </w:pPr>
+        <w:rPr>
+          <w:rFonts w:hint="default"/>
+        </w:rPr>
+      </w:lvl>
+    </w:lvlOverride>
   </w:num>
   <w:num w:numId="46" w16cid:durableId="1287195757">
     <w:abstractNumId w:val="9"/>
+  </w:num>
+  <w:num w:numId="47" w16cid:durableId="1651640918">
+    <w:abstractNumId w:val="27"/>
+    <w:lvlOverride w:ilvl="0">
+      <w:lvl w:ilvl="0">
+        <w:start w:val="1"/>
+        <w:numFmt w:val="decimal"/>
+        <w:pStyle w:val="Heading1"/>
+        <w:lvlText w:val="%1. "/>
+        <w:lvlJc w:val="left"/>
+        <w:pPr>
+          <w:ind w:left="425" w:hanging="425"/>
+        </w:pPr>
+        <w:rPr>
+          <w:rFonts w:hint="default"/>
+        </w:rPr>
+      </w:lvl>
+    </w:lvlOverride>
+  </w:num>
+  <w:num w:numId="48" w16cid:durableId="1652251359">
+    <w:abstractNumId w:val="27"/>
+    <w:lvlOverride w:ilvl="0">
+      <w:lvl w:ilvl="0">
+        <w:start w:val="1"/>
+        <w:numFmt w:val="decimal"/>
+        <w:pStyle w:val="Heading1"/>
+        <w:lvlText w:val="%1. "/>
+        <w:lvlJc w:val="left"/>
+        <w:pPr>
+          <w:ind w:left="425" w:hanging="425"/>
+        </w:pPr>
+        <w:rPr>
+          <w:rFonts w:hint="default"/>
+        </w:rPr>
+      </w:lvl>
+    </w:lvlOverride>
+  </w:num>
+  <w:num w:numId="49" w16cid:durableId="1481312978">
+    <w:abstractNumId w:val="27"/>
+    <w:lvlOverride w:ilvl="0">
+      <w:lvl w:ilvl="0">
+        <w:start w:val="1"/>
+        <w:numFmt w:val="decimal"/>
+        <w:pStyle w:val="Heading1"/>
+        <w:lvlText w:val="%1. "/>
+        <w:lvlJc w:val="left"/>
+        <w:pPr>
+          <w:ind w:left="425" w:hanging="425"/>
+        </w:pPr>
+        <w:rPr>
+          <w:rFonts w:hint="default"/>
+        </w:rPr>
+      </w:lvl>
+    </w:lvlOverride>
+  </w:num>
+  <w:num w:numId="50" w16cid:durableId="1427580009">
+    <w:abstractNumId w:val="27"/>
+    <w:lvlOverride w:ilvl="0">
+      <w:lvl w:ilvl="0">
+        <w:start w:val="1"/>
+        <w:numFmt w:val="decimal"/>
+        <w:pStyle w:val="Heading1"/>
+        <w:lvlText w:val="%1. "/>
+        <w:lvlJc w:val="left"/>
+        <w:pPr>
+          <w:ind w:left="425" w:hanging="425"/>
+        </w:pPr>
+        <w:rPr>
+          <w:rFonts w:hint="default"/>
+        </w:rPr>
+      </w:lvl>
+    </w:lvlOverride>
+  </w:num>
+  <w:num w:numId="51" w16cid:durableId="205680566">
+    <w:abstractNumId w:val="27"/>
+    <w:lvlOverride w:ilvl="0">
+      <w:lvl w:ilvl="0">
+        <w:start w:val="1"/>
+        <w:numFmt w:val="decimal"/>
+        <w:pStyle w:val="Heading1"/>
+        <w:lvlText w:val="%1. "/>
+        <w:lvlJc w:val="left"/>
+        <w:pPr>
+          <w:ind w:left="425" w:hanging="425"/>
+        </w:pPr>
+        <w:rPr>
+          <w:rFonts w:hint="default"/>
+        </w:rPr>
+      </w:lvl>
+    </w:lvlOverride>
+  </w:num>
+  <w:num w:numId="52" w16cid:durableId="129787357">
+    <w:abstractNumId w:val="27"/>
+    <w:lvlOverride w:ilvl="0">
+      <w:lvl w:ilvl="0">
+        <w:start w:val="1"/>
+        <w:numFmt w:val="decimal"/>
+        <w:pStyle w:val="Heading1"/>
+        <w:lvlText w:val="%1. "/>
+        <w:lvlJc w:val="left"/>
+        <w:pPr>
+          <w:ind w:left="425" w:hanging="425"/>
+        </w:pPr>
+        <w:rPr>
+          <w:rFonts w:hint="default"/>
+        </w:rPr>
+      </w:lvl>
+    </w:lvlOverride>
+  </w:num>
+  <w:num w:numId="53" w16cid:durableId="158539894">
+    <w:abstractNumId w:val="27"/>
+    <w:lvlOverride w:ilvl="0">
+      <w:lvl w:ilvl="0">
+        <w:start w:val="1"/>
+        <w:numFmt w:val="decimal"/>
+        <w:pStyle w:val="Heading1"/>
+        <w:lvlText w:val="%1. "/>
+        <w:lvlJc w:val="left"/>
+        <w:pPr>
+          <w:ind w:left="425" w:hanging="425"/>
+        </w:pPr>
+        <w:rPr>
+          <w:rFonts w:hint="default"/>
+        </w:rPr>
+      </w:lvl>
+    </w:lvlOverride>
+  </w:num>
+  <w:num w:numId="54" w16cid:durableId="1174110099">
+    <w:abstractNumId w:val="27"/>
+    <w:lvlOverride w:ilvl="0">
+      <w:lvl w:ilvl="0">
+        <w:start w:val="1"/>
+        <w:numFmt w:val="decimal"/>
+        <w:pStyle w:val="Heading1"/>
+        <w:lvlText w:val="%1. "/>
+        <w:lvlJc w:val="left"/>
+        <w:pPr>
+          <w:ind w:left="425" w:hanging="425"/>
+        </w:pPr>
+        <w:rPr>
+          <w:rFonts w:hint="default"/>
+        </w:rPr>
+      </w:lvl>
+    </w:lvlOverride>
+  </w:num>
+  <w:num w:numId="55" w16cid:durableId="872575205">
+    <w:abstractNumId w:val="27"/>
+    <w:lvlOverride w:ilvl="0">
+      <w:lvl w:ilvl="0">
+        <w:start w:val="1"/>
+        <w:numFmt w:val="decimal"/>
+        <w:pStyle w:val="Heading1"/>
+        <w:lvlText w:val="%1. "/>
+        <w:lvlJc w:val="left"/>
+        <w:pPr>
+          <w:ind w:left="425" w:hanging="425"/>
+        </w:pPr>
+        <w:rPr>
+          <w:rFonts w:hint="default"/>
+        </w:rPr>
+      </w:lvl>
+    </w:lvlOverride>
+  </w:num>
+  <w:num w:numId="56" w16cid:durableId="1528832884">
+    <w:abstractNumId w:val="27"/>
+    <w:lvlOverride w:ilvl="0">
+      <w:lvl w:ilvl="0">
+        <w:start w:val="1"/>
+        <w:numFmt w:val="decimal"/>
+        <w:pStyle w:val="Heading1"/>
+        <w:lvlText w:val="%1. "/>
+        <w:lvlJc w:val="left"/>
+        <w:pPr>
+          <w:ind w:left="425" w:hanging="425"/>
+        </w:pPr>
+        <w:rPr>
+          <w:rFonts w:hint="default"/>
+        </w:rPr>
+      </w:lvl>
+    </w:lvlOverride>
+  </w:num>
+  <w:num w:numId="57" w16cid:durableId="883710915">
+    <w:abstractNumId w:val="27"/>
+    <w:lvlOverride w:ilvl="0">
+      <w:lvl w:ilvl="0">
+        <w:start w:val="1"/>
+        <w:numFmt w:val="decimal"/>
+        <w:pStyle w:val="Heading1"/>
+        <w:lvlText w:val="%1. "/>
+        <w:lvlJc w:val="left"/>
+        <w:pPr>
+          <w:ind w:left="425" w:hanging="425"/>
+        </w:pPr>
+        <w:rPr>
+          <w:rFonts w:hint="default"/>
+        </w:rPr>
+      </w:lvl>
+    </w:lvlOverride>
+  </w:num>
+  <w:num w:numId="58" w16cid:durableId="126170193">
+    <w:abstractNumId w:val="27"/>
+    <w:lvlOverride w:ilvl="0">
+      <w:startOverride w:val="1"/>
+      <w:lvl w:ilvl="0">
+        <w:start w:val="1"/>
+        <w:numFmt w:val="decimal"/>
+        <w:pStyle w:val="Heading1"/>
+        <w:lvlText w:val="%1. "/>
+        <w:lvlJc w:val="left"/>
+        <w:pPr>
+          <w:ind w:left="425" w:hanging="425"/>
+        </w:pPr>
+        <w:rPr>
+          <w:rFonts w:hint="default"/>
+        </w:rPr>
+      </w:lvl>
+    </w:lvlOverride>
+    <w:lvlOverride w:ilvl="1">
+      <w:startOverride w:val="1"/>
+      <w:lvl w:ilvl="1">
+        <w:start w:val="1"/>
+        <w:numFmt w:val="decimal"/>
+        <w:pStyle w:val="Heading2"/>
+        <w:lvlText w:val="%1.%2. "/>
+        <w:lvlJc w:val="left"/>
+        <w:pPr>
+          <w:ind w:left="1021" w:hanging="596"/>
+        </w:pPr>
+        <w:rPr>
+          <w:rFonts w:hint="default"/>
+        </w:rPr>
+      </w:lvl>
+    </w:lvlOverride>
+    <w:lvlOverride w:ilvl="2">
+      <w:startOverride w:val="1"/>
+      <w:lvl w:ilvl="2">
+        <w:start w:val="1"/>
+        <w:numFmt w:val="decimal"/>
+        <w:pStyle w:val="Heading3"/>
+        <w:lvlText w:val="%1.%2.%3. "/>
+        <w:lvlJc w:val="left"/>
+        <w:pPr>
+          <w:ind w:left="1814" w:hanging="793"/>
+        </w:pPr>
+        <w:rPr>
+          <w:rFonts w:hint="default"/>
+        </w:rPr>
+      </w:lvl>
+    </w:lvlOverride>
+    <w:lvlOverride w:ilvl="3">
+      <w:startOverride w:val="1"/>
+      <w:lvl w:ilvl="3">
+        <w:start w:val="1"/>
+        <w:numFmt w:val="decimal"/>
+        <w:pStyle w:val="Heading4"/>
+        <w:lvlText w:val="%1.%2.%3.%4. "/>
+        <w:lvlJc w:val="left"/>
+        <w:pPr>
+          <w:tabs>
+            <w:tab w:val="num" w:pos="2325"/>
+          </w:tabs>
+          <w:ind w:left="2835" w:hanging="1021"/>
+        </w:pPr>
+        <w:rPr>
+          <w:rFonts w:hint="default"/>
+        </w:rPr>
+      </w:lvl>
+    </w:lvlOverride>
+    <w:lvlOverride w:ilvl="4">
+      <w:startOverride w:val="1"/>
+      <w:lvl w:ilvl="4">
+        <w:start w:val="1"/>
+        <w:numFmt w:val="lowerLetter"/>
+        <w:pStyle w:val="Heading5"/>
+        <w:lvlText w:val="%1.%2.%3.%4.%5"/>
+        <w:lvlJc w:val="left"/>
+        <w:pPr>
+          <w:ind w:left="4026" w:hanging="1191"/>
+        </w:pPr>
+        <w:rPr>
+          <w:rFonts w:hint="default"/>
+        </w:rPr>
+      </w:lvl>
+    </w:lvlOverride>
+    <w:lvlOverride w:ilvl="5">
+      <w:startOverride w:val="1"/>
+      <w:lvl w:ilvl="5">
+        <w:start w:val="1"/>
+        <w:numFmt w:val="lowerRoman"/>
+        <w:pStyle w:val="Heading6"/>
+        <w:lvlText w:val="(%6)"/>
+        <w:lvlJc w:val="left"/>
+        <w:pPr>
+          <w:ind w:left="4423" w:hanging="397"/>
+        </w:pPr>
+        <w:rPr>
+          <w:rFonts w:hint="default"/>
+        </w:rPr>
+      </w:lvl>
+    </w:lvlOverride>
+    <w:lvlOverride w:ilvl="6">
+      <w:startOverride w:val="1"/>
+      <w:lvl w:ilvl="6">
+        <w:start w:val="1"/>
+        <w:numFmt w:val="decimal"/>
+        <w:lvlText w:val="%7."/>
+        <w:lvlJc w:val="left"/>
+        <w:pPr>
+          <w:ind w:left="2520" w:hanging="360"/>
+        </w:pPr>
+        <w:rPr>
+          <w:rFonts w:hint="default"/>
+        </w:rPr>
+      </w:lvl>
+    </w:lvlOverride>
+    <w:lvlOverride w:ilvl="7">
+      <w:startOverride w:val="1"/>
+      <w:lvl w:ilvl="7">
+        <w:start w:val="1"/>
+        <w:numFmt w:val="lowerLetter"/>
+        <w:lvlText w:val="%8."/>
+        <w:lvlJc w:val="left"/>
+        <w:pPr>
+          <w:ind w:left="2880" w:hanging="360"/>
+        </w:pPr>
+        <w:rPr>
+          <w:rFonts w:hint="default"/>
+        </w:rPr>
+      </w:lvl>
+    </w:lvlOverride>
+    <w:lvlOverride w:ilvl="8">
+      <w:startOverride w:val="1"/>
+      <w:lvl w:ilvl="8">
+        <w:start w:val="1"/>
+        <w:numFmt w:val="lowerRoman"/>
+        <w:lvlText w:val="%9."/>
+        <w:lvlJc w:val="left"/>
+        <w:pPr>
+          <w:ind w:left="3240" w:hanging="360"/>
+        </w:pPr>
+        <w:rPr>
+          <w:rFonts w:hint="default"/>
+        </w:rPr>
+      </w:lvl>
+    </w:lvlOverride>
+  </w:num>
+  <w:num w:numId="59" w16cid:durableId="2078092252">
+    <w:abstractNumId w:val="27"/>
+    <w:lvlOverride w:ilvl="0">
+      <w:lvl w:ilvl="0">
+        <w:start w:val="1"/>
+        <w:numFmt w:val="decimal"/>
+        <w:pStyle w:val="Heading1"/>
+        <w:lvlText w:val="%1. "/>
+        <w:lvlJc w:val="left"/>
+        <w:pPr>
+          <w:ind w:left="425" w:hanging="425"/>
+        </w:pPr>
+        <w:rPr>
+          <w:rFonts w:hint="default"/>
+        </w:rPr>
+      </w:lvl>
+    </w:lvlOverride>
+    <w:lvlOverride w:ilvl="1">
+      <w:lvl w:ilvl="1">
+        <w:start w:val="1"/>
+        <w:numFmt w:val="decimal"/>
+        <w:pStyle w:val="Heading2"/>
+        <w:lvlText w:val="%1.%2. "/>
+        <w:lvlJc w:val="left"/>
+        <w:pPr>
+          <w:ind w:left="1021" w:hanging="596"/>
+        </w:pPr>
+        <w:rPr>
+          <w:rFonts w:hint="default"/>
+        </w:rPr>
+      </w:lvl>
+    </w:lvlOverride>
+    <w:lvlOverride w:ilvl="2">
+      <w:lvl w:ilvl="2">
+        <w:start w:val="1"/>
+        <w:numFmt w:val="decimal"/>
+        <w:pStyle w:val="Heading3"/>
+        <w:lvlText w:val="%1.%2.%3. "/>
+        <w:lvlJc w:val="left"/>
+        <w:pPr>
+          <w:ind w:left="1814" w:hanging="793"/>
+        </w:pPr>
+        <w:rPr>
+          <w:rFonts w:hint="default"/>
+        </w:rPr>
+      </w:lvl>
+    </w:lvlOverride>
+    <w:lvlOverride w:ilvl="3">
+      <w:lvl w:ilvl="3">
+        <w:start w:val="1"/>
+        <w:numFmt w:val="decimal"/>
+        <w:pStyle w:val="Heading4"/>
+        <w:lvlText w:val="%1.%2.%3.%4. "/>
+        <w:lvlJc w:val="left"/>
+        <w:pPr>
+          <w:tabs>
+            <w:tab w:val="num" w:pos="2325"/>
+          </w:tabs>
+          <w:ind w:left="2835" w:hanging="1021"/>
+        </w:pPr>
+        <w:rPr>
+          <w:rFonts w:hint="default"/>
+        </w:rPr>
+      </w:lvl>
+    </w:lvlOverride>
+    <w:lvlOverride w:ilvl="4">
+      <w:lvl w:ilvl="4">
+        <w:start w:val="1"/>
+        <w:numFmt w:val="lowerLetter"/>
+        <w:pStyle w:val="Heading5"/>
+        <w:lvlText w:val="%1.%2.%3.%4.%5"/>
+        <w:lvlJc w:val="left"/>
+        <w:pPr>
+          <w:ind w:left="4026" w:hanging="1191"/>
+        </w:pPr>
+        <w:rPr>
+          <w:rFonts w:hint="default"/>
+        </w:rPr>
+      </w:lvl>
+    </w:lvlOverride>
+    <w:lvlOverride w:ilvl="5">
+      <w:lvl w:ilvl="5">
+        <w:start w:val="1"/>
+        <w:numFmt w:val="lowerRoman"/>
+        <w:pStyle w:val="Heading6"/>
+        <w:lvlText w:val="(%6)"/>
+        <w:lvlJc w:val="left"/>
+        <w:pPr>
+          <w:ind w:left="4423" w:hanging="397"/>
+        </w:pPr>
+        <w:rPr>
+          <w:rFonts w:hint="default"/>
+        </w:rPr>
+      </w:lvl>
+    </w:lvlOverride>
+    <w:lvlOverride w:ilvl="6">
+      <w:lvl w:ilvl="6">
+        <w:start w:val="1"/>
+        <w:numFmt w:val="decimal"/>
+        <w:lvlText w:val="%7."/>
+        <w:lvlJc w:val="left"/>
+        <w:pPr>
+          <w:ind w:left="2520" w:hanging="360"/>
+        </w:pPr>
+        <w:rPr>
+          <w:rFonts w:hint="default"/>
+        </w:rPr>
+      </w:lvl>
+    </w:lvlOverride>
+    <w:lvlOverride w:ilvl="7">
+      <w:lvl w:ilvl="7">
+        <w:start w:val="1"/>
+        <w:numFmt w:val="lowerLetter"/>
+        <w:lvlText w:val="%8."/>
+        <w:lvlJc w:val="left"/>
+        <w:pPr>
+          <w:ind w:left="2880" w:hanging="360"/>
+        </w:pPr>
+        <w:rPr>
+          <w:rFonts w:hint="default"/>
+        </w:rPr>
+      </w:lvl>
+    </w:lvlOverride>
+    <w:lvlOverride w:ilvl="8">
+      <w:lvl w:ilvl="8">
+        <w:start w:val="1"/>
+        <w:numFmt w:val="lowerRoman"/>
+        <w:lvlText w:val="%9."/>
+        <w:lvlJc w:val="left"/>
+        <w:pPr>
+          <w:ind w:left="3240" w:hanging="360"/>
+        </w:pPr>
+        <w:rPr>
+          <w:rFonts w:hint="default"/>
+        </w:rPr>
+      </w:lvl>
+    </w:lvlOverride>
+  </w:num>
+  <w:num w:numId="60" w16cid:durableId="421873893">
+    <w:abstractNumId w:val="27"/>
+    <w:lvlOverride w:ilvl="0">
+      <w:lvl w:ilvl="0">
+        <w:start w:val="1"/>
+        <w:numFmt w:val="decimal"/>
+        <w:pStyle w:val="Heading1"/>
+        <w:lvlText w:val="%1. "/>
+        <w:lvlJc w:val="left"/>
+        <w:pPr>
+          <w:ind w:left="425" w:hanging="425"/>
+        </w:pPr>
+        <w:rPr>
+          <w:rFonts w:hint="default"/>
+        </w:rPr>
+      </w:lvl>
+    </w:lvlOverride>
+    <w:lvlOverride w:ilvl="1">
+      <w:lvl w:ilvl="1">
+        <w:start w:val="1"/>
+        <w:numFmt w:val="decimal"/>
+        <w:pStyle w:val="Heading2"/>
+        <w:lvlText w:val="%1.%2. "/>
+        <w:lvlJc w:val="left"/>
+        <w:pPr>
+          <w:ind w:left="1021" w:hanging="596"/>
+        </w:pPr>
+        <w:rPr>
+          <w:rFonts w:hint="default"/>
+        </w:rPr>
+      </w:lvl>
+    </w:lvlOverride>
+    <w:lvlOverride w:ilvl="2">
+      <w:lvl w:ilvl="2">
+        <w:start w:val="1"/>
+        <w:numFmt w:val="decimal"/>
+        <w:pStyle w:val="Heading3"/>
+        <w:lvlText w:val="%1.%2.%3. "/>
+        <w:lvlJc w:val="left"/>
+        <w:pPr>
+          <w:ind w:left="1814" w:hanging="793"/>
+        </w:pPr>
+        <w:rPr>
+          <w:rFonts w:hint="default"/>
+        </w:rPr>
+      </w:lvl>
+    </w:lvlOverride>
+    <w:lvlOverride w:ilvl="3">
+      <w:lvl w:ilvl="3">
+        <w:start w:val="1"/>
+        <w:numFmt w:val="decimal"/>
+        <w:pStyle w:val="Heading4"/>
+        <w:lvlText w:val="%1.%2.%3.%4. "/>
+        <w:lvlJc w:val="left"/>
+        <w:pPr>
+          <w:tabs>
+            <w:tab w:val="num" w:pos="2325"/>
+          </w:tabs>
+          <w:ind w:left="2835" w:hanging="1021"/>
+        </w:pPr>
+        <w:rPr>
+          <w:rFonts w:hint="default"/>
+        </w:rPr>
+      </w:lvl>
+    </w:lvlOverride>
+    <w:lvlOverride w:ilvl="4">
+      <w:lvl w:ilvl="4">
+        <w:start w:val="1"/>
+        <w:numFmt w:val="lowerLetter"/>
+        <w:pStyle w:val="Heading5"/>
+        <w:lvlText w:val="%1.%2.%3.%4.%5"/>
+        <w:lvlJc w:val="left"/>
+        <w:pPr>
+          <w:ind w:left="4026" w:hanging="1191"/>
+        </w:pPr>
+        <w:rPr>
+          <w:rFonts w:hint="default"/>
+        </w:rPr>
+      </w:lvl>
+    </w:lvlOverride>
+    <w:lvlOverride w:ilvl="5">
+      <w:lvl w:ilvl="5">
+        <w:start w:val="1"/>
+        <w:numFmt w:val="lowerRoman"/>
+        <w:pStyle w:val="Heading6"/>
+        <w:lvlText w:val="(%6)"/>
+        <w:lvlJc w:val="left"/>
+        <w:pPr>
+          <w:ind w:left="4423" w:hanging="397"/>
+        </w:pPr>
+        <w:rPr>
+          <w:rFonts w:hint="default"/>
+        </w:rPr>
+      </w:lvl>
+    </w:lvlOverride>
+    <w:lvlOverride w:ilvl="6">
+      <w:lvl w:ilvl="6">
+        <w:start w:val="1"/>
+        <w:numFmt w:val="decimal"/>
+        <w:lvlText w:val="%7."/>
+        <w:lvlJc w:val="left"/>
+        <w:pPr>
+          <w:ind w:left="2520" w:hanging="360"/>
+        </w:pPr>
+        <w:rPr>
+          <w:rFonts w:hint="default"/>
+        </w:rPr>
+      </w:lvl>
+    </w:lvlOverride>
+    <w:lvlOverride w:ilvl="7">
+      <w:lvl w:ilvl="7">
+        <w:start w:val="1"/>
+        <w:numFmt w:val="lowerLetter"/>
+        <w:lvlText w:val="%8."/>
+        <w:lvlJc w:val="left"/>
+        <w:pPr>
+          <w:ind w:left="2880" w:hanging="360"/>
+        </w:pPr>
+        <w:rPr>
+          <w:rFonts w:hint="default"/>
+        </w:rPr>
+      </w:lvl>
+    </w:lvlOverride>
+    <w:lvlOverride w:ilvl="8">
+      <w:lvl w:ilvl="8">
+        <w:start w:val="1"/>
+        <w:numFmt w:val="lowerRoman"/>
+        <w:lvlText w:val="%9."/>
+        <w:lvlJc w:val="left"/>
+        <w:pPr>
+          <w:ind w:left="3240" w:hanging="360"/>
+        </w:pPr>
+        <w:rPr>
+          <w:rFonts w:hint="default"/>
+        </w:rPr>
+      </w:lvl>
+    </w:lvlOverride>
+  </w:num>
+  <w:num w:numId="61" w16cid:durableId="219679146">
+    <w:abstractNumId w:val="27"/>
+    <w:lvlOverride w:ilvl="0">
+      <w:lvl w:ilvl="0">
+        <w:start w:val="1"/>
+        <w:numFmt w:val="decimal"/>
+        <w:pStyle w:val="Heading1"/>
+        <w:lvlText w:val="%1. "/>
+        <w:lvlJc w:val="left"/>
+        <w:pPr>
+          <w:ind w:left="425" w:hanging="425"/>
+        </w:pPr>
+        <w:rPr>
+          <w:rFonts w:hint="default"/>
+        </w:rPr>
+      </w:lvl>
+    </w:lvlOverride>
+    <w:lvlOverride w:ilvl="1">
+      <w:lvl w:ilvl="1">
+        <w:start w:val="1"/>
+        <w:numFmt w:val="decimal"/>
+        <w:pStyle w:val="Heading2"/>
+        <w:lvlText w:val="%1.%2. "/>
+        <w:lvlJc w:val="left"/>
+        <w:pPr>
+          <w:ind w:left="1021" w:hanging="596"/>
+        </w:pPr>
+        <w:rPr>
+          <w:rFonts w:hint="default"/>
+        </w:rPr>
+      </w:lvl>
+    </w:lvlOverride>
+    <w:lvlOverride w:ilvl="2">
+      <w:lvl w:ilvl="2">
+        <w:start w:val="1"/>
+        <w:numFmt w:val="decimal"/>
+        <w:pStyle w:val="Heading3"/>
+        <w:lvlText w:val="%1.%2.%3. "/>
+        <w:lvlJc w:val="left"/>
+        <w:pPr>
+          <w:ind w:left="1814" w:hanging="793"/>
+        </w:pPr>
+        <w:rPr>
+          <w:rFonts w:hint="default"/>
+        </w:rPr>
+      </w:lvl>
+    </w:lvlOverride>
+    <w:lvlOverride w:ilvl="3">
+      <w:lvl w:ilvl="3">
+        <w:start w:val="1"/>
+        <w:numFmt w:val="decimal"/>
+        <w:pStyle w:val="Heading4"/>
+        <w:lvlText w:val="%1.%2.%3.%4. "/>
+        <w:lvlJc w:val="left"/>
+        <w:pPr>
+          <w:tabs>
+            <w:tab w:val="num" w:pos="2325"/>
+          </w:tabs>
+          <w:ind w:left="2835" w:hanging="1021"/>
+        </w:pPr>
+        <w:rPr>
+          <w:rFonts w:hint="default"/>
+        </w:rPr>
+      </w:lvl>
+    </w:lvlOverride>
+    <w:lvlOverride w:ilvl="4">
+      <w:lvl w:ilvl="4">
+        <w:start w:val="1"/>
+        <w:numFmt w:val="lowerLetter"/>
+        <w:pStyle w:val="Heading5"/>
+        <w:lvlText w:val="%1.%2.%3.%4.%5"/>
+        <w:lvlJc w:val="left"/>
+        <w:pPr>
+          <w:ind w:left="4026" w:hanging="1191"/>
+        </w:pPr>
+        <w:rPr>
+          <w:rFonts w:hint="default"/>
+        </w:rPr>
+      </w:lvl>
+    </w:lvlOverride>
+    <w:lvlOverride w:ilvl="5">
+      <w:lvl w:ilvl="5">
+        <w:start w:val="1"/>
+        <w:numFmt w:val="lowerRoman"/>
+        <w:pStyle w:val="Heading6"/>
+        <w:lvlText w:val="(%6)"/>
+        <w:lvlJc w:val="left"/>
+        <w:pPr>
+          <w:ind w:left="4423" w:hanging="397"/>
+        </w:pPr>
+        <w:rPr>
+          <w:rFonts w:hint="default"/>
+        </w:rPr>
+      </w:lvl>
+    </w:lvlOverride>
+    <w:lvlOverride w:ilvl="6">
+      <w:lvl w:ilvl="6">
+        <w:start w:val="1"/>
+        <w:numFmt w:val="decimal"/>
+        <w:lvlText w:val="%7."/>
+        <w:lvlJc w:val="left"/>
+        <w:pPr>
+          <w:ind w:left="2520" w:hanging="360"/>
+        </w:pPr>
+        <w:rPr>
+          <w:rFonts w:hint="default"/>
+        </w:rPr>
+      </w:lvl>
+    </w:lvlOverride>
+    <w:lvlOverride w:ilvl="7">
+      <w:lvl w:ilvl="7">
+        <w:start w:val="1"/>
+        <w:numFmt w:val="lowerLetter"/>
+        <w:lvlText w:val="%8."/>
+        <w:lvlJc w:val="left"/>
+        <w:pPr>
+          <w:ind w:left="2880" w:hanging="360"/>
+        </w:pPr>
+        <w:rPr>
+          <w:rFonts w:hint="default"/>
+        </w:rPr>
+      </w:lvl>
+    </w:lvlOverride>
+    <w:lvlOverride w:ilvl="8">
+      <w:lvl w:ilvl="8">
+        <w:start w:val="1"/>
+        <w:numFmt w:val="lowerRoman"/>
+        <w:lvlText w:val="%9."/>
+        <w:lvlJc w:val="left"/>
+        <w:pPr>
+          <w:ind w:left="3240" w:hanging="360"/>
+        </w:pPr>
+        <w:rPr>
+          <w:rFonts w:hint="default"/>
+        </w:rPr>
+      </w:lvl>
+    </w:lvlOverride>
+  </w:num>
+  <w:num w:numId="62" w16cid:durableId="656300119">
+    <w:abstractNumId w:val="27"/>
+    <w:lvlOverride w:ilvl="0">
+      <w:lvl w:ilvl="0">
+        <w:start w:val="1"/>
+        <w:numFmt w:val="decimal"/>
+        <w:pStyle w:val="Heading1"/>
+        <w:lvlText w:val="%1. "/>
+        <w:lvlJc w:val="left"/>
+        <w:pPr>
+          <w:ind w:left="425" w:hanging="425"/>
+        </w:pPr>
+        <w:rPr>
+          <w:rFonts w:hint="default"/>
+        </w:rPr>
+      </w:lvl>
+    </w:lvlOverride>
+    <w:lvlOverride w:ilvl="1">
+      <w:lvl w:ilvl="1">
+        <w:start w:val="1"/>
+        <w:numFmt w:val="decimal"/>
+        <w:pStyle w:val="Heading2"/>
+        <w:lvlText w:val="%1.%2. "/>
+        <w:lvlJc w:val="left"/>
+        <w:pPr>
+          <w:ind w:left="1021" w:hanging="596"/>
+        </w:pPr>
+        <w:rPr>
+          <w:rFonts w:hint="default"/>
+        </w:rPr>
+      </w:lvl>
+    </w:lvlOverride>
+    <w:lvlOverride w:ilvl="2">
+      <w:lvl w:ilvl="2">
+        <w:start w:val="1"/>
+        <w:numFmt w:val="decimal"/>
+        <w:pStyle w:val="Heading3"/>
+        <w:lvlText w:val="%1.%2.%3. "/>
+        <w:lvlJc w:val="left"/>
+        <w:pPr>
+          <w:ind w:left="1814" w:hanging="793"/>
+        </w:pPr>
+        <w:rPr>
+          <w:rFonts w:hint="default"/>
+        </w:rPr>
+      </w:lvl>
+    </w:lvlOverride>
+    <w:lvlOverride w:ilvl="3">
+      <w:lvl w:ilvl="3">
+        <w:start w:val="1"/>
+        <w:numFmt w:val="decimal"/>
+        <w:pStyle w:val="Heading4"/>
+        <w:lvlText w:val="%1.%2.%3.%4. "/>
+        <w:lvlJc w:val="left"/>
+        <w:pPr>
+          <w:tabs>
+            <w:tab w:val="num" w:pos="2325"/>
+          </w:tabs>
+          <w:ind w:left="2835" w:hanging="1021"/>
+        </w:pPr>
+        <w:rPr>
+          <w:rFonts w:hint="default"/>
+        </w:rPr>
+      </w:lvl>
+    </w:lvlOverride>
+    <w:lvlOverride w:ilvl="4">
+      <w:lvl w:ilvl="4">
+        <w:start w:val="1"/>
+        <w:numFmt w:val="lowerLetter"/>
+        <w:pStyle w:val="Heading5"/>
+        <w:lvlText w:val="%1.%2.%3.%4.%5"/>
+        <w:lvlJc w:val="left"/>
+        <w:pPr>
+          <w:ind w:left="4026" w:hanging="1191"/>
+        </w:pPr>
+        <w:rPr>
+          <w:rFonts w:hint="default"/>
+        </w:rPr>
+      </w:lvl>
+    </w:lvlOverride>
+    <w:lvlOverride w:ilvl="5">
+      <w:lvl w:ilvl="5">
+        <w:start w:val="1"/>
+        <w:numFmt w:val="lowerRoman"/>
+        <w:pStyle w:val="Heading6"/>
+        <w:lvlText w:val="(%6)"/>
+        <w:lvlJc w:val="left"/>
+        <w:pPr>
+          <w:ind w:left="4423" w:hanging="397"/>
+        </w:pPr>
+        <w:rPr>
+          <w:rFonts w:hint="default"/>
+        </w:rPr>
+      </w:lvl>
+    </w:lvlOverride>
+    <w:lvlOverride w:ilvl="6">
+      <w:lvl w:ilvl="6">
+        <w:start w:val="1"/>
+        <w:numFmt w:val="decimal"/>
+        <w:lvlText w:val="%7."/>
+        <w:lvlJc w:val="left"/>
+        <w:pPr>
+          <w:ind w:left="2520" w:hanging="360"/>
+        </w:pPr>
+        <w:rPr>
+          <w:rFonts w:hint="default"/>
+        </w:rPr>
+      </w:lvl>
+    </w:lvlOverride>
+    <w:lvlOverride w:ilvl="7">
+      <w:lvl w:ilvl="7">
+        <w:start w:val="1"/>
+        <w:numFmt w:val="lowerLetter"/>
+        <w:lvlText w:val="%8."/>
+        <w:lvlJc w:val="left"/>
+        <w:pPr>
+          <w:ind w:left="2880" w:hanging="360"/>
+        </w:pPr>
+        <w:rPr>
+          <w:rFonts w:hint="default"/>
+        </w:rPr>
+      </w:lvl>
+    </w:lvlOverride>
+    <w:lvlOverride w:ilvl="8">
+      <w:lvl w:ilvl="8">
+        <w:start w:val="1"/>
+        <w:numFmt w:val="lowerRoman"/>
+        <w:lvlText w:val="%9."/>
+        <w:lvlJc w:val="left"/>
+        <w:pPr>
+          <w:ind w:left="3240" w:hanging="360"/>
+        </w:pPr>
+        <w:rPr>
+          <w:rFonts w:hint="default"/>
+        </w:rPr>
+      </w:lvl>
+    </w:lvlOverride>
+  </w:num>
+  <w:num w:numId="63" w16cid:durableId="1274509377">
+    <w:abstractNumId w:val="27"/>
+    <w:lvlOverride w:ilvl="0">
+      <w:lvl w:ilvl="0">
+        <w:start w:val="1"/>
+        <w:numFmt w:val="decimal"/>
+        <w:pStyle w:val="Heading1"/>
+        <w:lvlText w:val="%1. "/>
+        <w:lvlJc w:val="left"/>
+        <w:pPr>
+          <w:ind w:left="425" w:hanging="425"/>
+        </w:pPr>
+        <w:rPr>
+          <w:rFonts w:hint="default"/>
+        </w:rPr>
+      </w:lvl>
+    </w:lvlOverride>
+    <w:lvlOverride w:ilvl="1">
+      <w:lvl w:ilvl="1">
+        <w:start w:val="1"/>
+        <w:numFmt w:val="decimal"/>
+        <w:pStyle w:val="Heading2"/>
+        <w:lvlText w:val="%1.%2. "/>
+        <w:lvlJc w:val="left"/>
+        <w:pPr>
+          <w:ind w:left="1021" w:hanging="596"/>
+        </w:pPr>
+        <w:rPr>
+          <w:rFonts w:hint="default"/>
+        </w:rPr>
+      </w:lvl>
+    </w:lvlOverride>
+    <w:lvlOverride w:ilvl="2">
+      <w:lvl w:ilvl="2">
+        <w:start w:val="1"/>
+        <w:numFmt w:val="decimal"/>
+        <w:pStyle w:val="Heading3"/>
+        <w:lvlText w:val="%1.%2.%3. "/>
+        <w:lvlJc w:val="left"/>
+        <w:pPr>
+          <w:ind w:left="1814" w:hanging="793"/>
+        </w:pPr>
+        <w:rPr>
+          <w:rFonts w:hint="default"/>
+        </w:rPr>
+      </w:lvl>
+    </w:lvlOverride>
+    <w:lvlOverride w:ilvl="3">
+      <w:lvl w:ilvl="3">
+        <w:start w:val="1"/>
+        <w:numFmt w:val="decimal"/>
+        <w:pStyle w:val="Heading4"/>
+        <w:lvlText w:val="%1.%2.%3.%4. "/>
+        <w:lvlJc w:val="left"/>
+        <w:pPr>
+          <w:tabs>
+            <w:tab w:val="num" w:pos="2325"/>
+          </w:tabs>
+          <w:ind w:left="2835" w:hanging="1021"/>
+        </w:pPr>
+        <w:rPr>
+          <w:rFonts w:hint="default"/>
+        </w:rPr>
+      </w:lvl>
+    </w:lvlOverride>
+    <w:lvlOverride w:ilvl="4">
+      <w:lvl w:ilvl="4">
+        <w:start w:val="1"/>
+        <w:numFmt w:val="lowerLetter"/>
+        <w:pStyle w:val="Heading5"/>
+        <w:lvlText w:val="%1.%2.%3.%4.%5"/>
+        <w:lvlJc w:val="left"/>
+        <w:pPr>
+          <w:ind w:left="4026" w:hanging="1191"/>
+        </w:pPr>
+        <w:rPr>
+          <w:rFonts w:hint="default"/>
+        </w:rPr>
+      </w:lvl>
+    </w:lvlOverride>
+    <w:lvlOverride w:ilvl="5">
+      <w:lvl w:ilvl="5">
+        <w:start w:val="1"/>
+        <w:numFmt w:val="lowerRoman"/>
+        <w:pStyle w:val="Heading6"/>
+        <w:lvlText w:val="(%6)"/>
+        <w:lvlJc w:val="left"/>
+        <w:pPr>
+          <w:ind w:left="4423" w:hanging="397"/>
+        </w:pPr>
+        <w:rPr>
+          <w:rFonts w:hint="default"/>
+        </w:rPr>
+      </w:lvl>
+    </w:lvlOverride>
+    <w:lvlOverride w:ilvl="6">
+      <w:lvl w:ilvl="6">
+        <w:start w:val="1"/>
+        <w:numFmt w:val="decimal"/>
+        <w:lvlText w:val="%7."/>
+        <w:lvlJc w:val="left"/>
+        <w:pPr>
+          <w:ind w:left="2520" w:hanging="360"/>
+        </w:pPr>
+        <w:rPr>
+          <w:rFonts w:hint="default"/>
+        </w:rPr>
+      </w:lvl>
+    </w:lvlOverride>
+    <w:lvlOverride w:ilvl="7">
+      <w:lvl w:ilvl="7">
+        <w:start w:val="1"/>
+        <w:numFmt w:val="lowerLetter"/>
+        <w:lvlText w:val="%8."/>
+        <w:lvlJc w:val="left"/>
+        <w:pPr>
+          <w:ind w:left="2880" w:hanging="360"/>
+        </w:pPr>
+        <w:rPr>
+          <w:rFonts w:hint="default"/>
+        </w:rPr>
+      </w:lvl>
+    </w:lvlOverride>
+    <w:lvlOverride w:ilvl="8">
+      <w:lvl w:ilvl="8">
+        <w:start w:val="1"/>
+        <w:numFmt w:val="lowerRoman"/>
+        <w:lvlText w:val="%9."/>
+        <w:lvlJc w:val="left"/>
+        <w:pPr>
+          <w:ind w:left="3240" w:hanging="360"/>
+        </w:pPr>
+        <w:rPr>
+          <w:rFonts w:hint="default"/>
+        </w:rPr>
+      </w:lvl>
+    </w:lvlOverride>
+  </w:num>
+  <w:num w:numId="64" w16cid:durableId="1889032604">
+    <w:abstractNumId w:val="27"/>
+    <w:lvlOverride w:ilvl="0">
+      <w:lvl w:ilvl="0">
+        <w:start w:val="1"/>
+        <w:numFmt w:val="decimal"/>
+        <w:pStyle w:val="Heading1"/>
+        <w:lvlText w:val="%1. "/>
+        <w:lvlJc w:val="left"/>
+        <w:pPr>
+          <w:ind w:left="425" w:hanging="425"/>
+        </w:pPr>
+        <w:rPr>
+          <w:rFonts w:hint="default"/>
+        </w:rPr>
+      </w:lvl>
+    </w:lvlOverride>
+    <w:lvlOverride w:ilvl="1">
+      <w:lvl w:ilvl="1">
+        <w:start w:val="1"/>
+        <w:numFmt w:val="decimal"/>
+        <w:pStyle w:val="Heading2"/>
+        <w:lvlText w:val="%1.%2. "/>
+        <w:lvlJc w:val="left"/>
+        <w:pPr>
+          <w:ind w:left="1021" w:hanging="596"/>
+        </w:pPr>
+        <w:rPr>
+          <w:rFonts w:hint="default"/>
+        </w:rPr>
+      </w:lvl>
+    </w:lvlOverride>
+    <w:lvlOverride w:ilvl="2">
+      <w:lvl w:ilvl="2">
+        <w:start w:val="1"/>
+        <w:numFmt w:val="decimal"/>
+        <w:pStyle w:val="Heading3"/>
+        <w:lvlText w:val="%1.%2.%3. "/>
+        <w:lvlJc w:val="left"/>
+        <w:pPr>
+          <w:ind w:left="1814" w:hanging="793"/>
+        </w:pPr>
+        <w:rPr>
+          <w:rFonts w:hint="default"/>
+        </w:rPr>
+      </w:lvl>
+    </w:lvlOverride>
+    <w:lvlOverride w:ilvl="3">
+      <w:lvl w:ilvl="3">
+        <w:start w:val="1"/>
+        <w:numFmt w:val="decimal"/>
+        <w:pStyle w:val="Heading4"/>
+        <w:lvlText w:val="%1.%2.%3.%4. "/>
+        <w:lvlJc w:val="left"/>
+        <w:pPr>
+          <w:tabs>
+            <w:tab w:val="num" w:pos="2325"/>
+          </w:tabs>
+          <w:ind w:left="2835" w:hanging="1021"/>
+        </w:pPr>
+        <w:rPr>
+          <w:rFonts w:hint="default"/>
+        </w:rPr>
+      </w:lvl>
+    </w:lvlOverride>
+    <w:lvlOverride w:ilvl="4">
+      <w:lvl w:ilvl="4">
+        <w:start w:val="1"/>
+        <w:numFmt w:val="lowerLetter"/>
+        <w:pStyle w:val="Heading5"/>
+        <w:lvlText w:val="%1.%2.%3.%4.%5"/>
+        <w:lvlJc w:val="left"/>
+        <w:pPr>
+          <w:ind w:left="4026" w:hanging="1191"/>
+        </w:pPr>
+        <w:rPr>
+          <w:rFonts w:hint="default"/>
+        </w:rPr>
+      </w:lvl>
+    </w:lvlOverride>
+    <w:lvlOverride w:ilvl="5">
+      <w:lvl w:ilvl="5">
+        <w:start w:val="1"/>
+        <w:numFmt w:val="lowerRoman"/>
+        <w:pStyle w:val="Heading6"/>
+        <w:lvlText w:val="(%6)"/>
+        <w:lvlJc w:val="left"/>
+        <w:pPr>
+          <w:ind w:left="4423" w:hanging="397"/>
+        </w:pPr>
+        <w:rPr>
+          <w:rFonts w:hint="default"/>
+        </w:rPr>
+      </w:lvl>
+    </w:lvlOverride>
+    <w:lvlOverride w:ilvl="6">
+      <w:lvl w:ilvl="6">
+        <w:start w:val="1"/>
+        <w:numFmt w:val="decimal"/>
+        <w:lvlText w:val="%7."/>
+        <w:lvlJc w:val="left"/>
+        <w:pPr>
+          <w:ind w:left="2520" w:hanging="360"/>
+        </w:pPr>
+        <w:rPr>
+          <w:rFonts w:hint="default"/>
+        </w:rPr>
+      </w:lvl>
+    </w:lvlOverride>
+    <w:lvlOverride w:ilvl="7">
+      <w:lvl w:ilvl="7">
+        <w:start w:val="1"/>
+        <w:numFmt w:val="lowerLetter"/>
+        <w:lvlText w:val="%8."/>
+        <w:lvlJc w:val="left"/>
+        <w:pPr>
+          <w:ind w:left="2880" w:hanging="360"/>
+        </w:pPr>
+        <w:rPr>
+          <w:rFonts w:hint="default"/>
+        </w:rPr>
+      </w:lvl>
+    </w:lvlOverride>
+    <w:lvlOverride w:ilvl="8">
+      <w:lvl w:ilvl="8">
+        <w:start w:val="1"/>
+        <w:numFmt w:val="lowerRoman"/>
+        <w:lvlText w:val="%9."/>
+        <w:lvlJc w:val="left"/>
+        <w:pPr>
+          <w:ind w:left="3240" w:hanging="360"/>
+        </w:pPr>
+        <w:rPr>
+          <w:rFonts w:hint="default"/>
+        </w:rPr>
+      </w:lvl>
+    </w:lvlOverride>
   </w:num>
 </w:numbering>
 </file>
@@ -7977,6 +11214,24 @@
       <w:u w:val="single"/>
     </w:rPr>
   </w:style>
+  <w:style w:type="paragraph" w:styleId="NormalWeb">
+    <w:name w:val="Normal (Web)"/>
+    <w:basedOn w:val="Normal"/>
+    <w:uiPriority w:val="99"/>
+    <w:semiHidden/>
+    <w:unhideWhenUsed/>
+    <w:rsid w:val="006C4C1B"/>
+    <w:pPr>
+      <w:spacing w:before="100" w:beforeAutospacing="1" w:after="100" w:afterAutospacing="1" w:line="240" w:lineRule="auto"/>
+      <w:jc w:val="left"/>
+    </w:pPr>
+    <w:rPr>
+      <w:rFonts w:ascii="Times New Roman" w:eastAsia="Times New Roman" w:hAnsi="Times New Roman" w:cs="Times New Roman"/>
+      <w:sz w:val="24"/>
+      <w:szCs w:val="24"/>
+      <w:lang w:val="de-AT" w:eastAsia="de-AT"/>
+    </w:rPr>
+  </w:style>
 </w:styles>
 </file>
 
@@ -8139,17 +11394,19 @@
     <w:rsidRoot w:val="004D3D55"/>
     <w:rsid w:val="00264D0D"/>
     <w:rsid w:val="00333CC5"/>
+    <w:rsid w:val="00372A43"/>
     <w:rsid w:val="003D6B9D"/>
     <w:rsid w:val="004D3D55"/>
     <w:rsid w:val="007650D6"/>
     <w:rsid w:val="00905B1E"/>
-    <w:rsid w:val="009245E7"/>
     <w:rsid w:val="00952B0A"/>
     <w:rsid w:val="00986A7C"/>
-    <w:rsid w:val="00A54D2C"/>
+    <w:rsid w:val="00B37B6E"/>
     <w:rsid w:val="00B6208C"/>
+    <w:rsid w:val="00C46F26"/>
     <w:rsid w:val="00D41A1F"/>
     <w:rsid w:val="00E87632"/>
+    <w:rsid w:val="00EA13F5"/>
     <w:rsid w:val="00EA27AB"/>
     <w:rsid w:val="00F32392"/>
     <w:rsid w:val="00F529A5"/>

</xml_diff>